<commit_message>
Converting Word documents to MarkDown: "2009-08 00 Review by Brother, Small Plan (Out of Scope)": Manually checking differences between rendered MarkDown and Word document. Check if markup looks ok.
</commit_message>
<xml_diff>
--- a/4. Out of Scope/2. Done/2009-08 00 Review by Brother, Small Plan (Out of Scope).docx
+++ b/4. Out of Scope/2. Done/2009-08 00 Review by Brother, Small Plan (Out of Scope).docx
@@ -1,6 +1,6 @@
 
 <file path=word/document.xml><?xml version="1.0" encoding="utf-8"?>
-<w:document xmlns:wpc="http://schemas.microsoft.com/office/word/2010/wordprocessingCanvas" xmlns:cx="http://schemas.microsoft.com/office/drawing/2014/chartex" xmlns:cx1="http://schemas.microsoft.com/office/drawing/2015/9/8/chartex" xmlns:cx2="http://schemas.microsoft.com/office/drawing/2015/10/21/chartex" xmlns:cx3="http://schemas.microsoft.com/office/drawing/2016/5/9/chartex" xmlns:cx4="http://schemas.microsoft.com/office/drawing/2016/5/10/chartex" xmlns:cx5="http://schemas.microsoft.com/office/drawing/2016/5/11/chartex" xmlns:cx6="http://schemas.microsoft.com/office/drawing/2016/5/12/chartex" xmlns:cx7="http://schemas.microsoft.com/office/drawing/2016/5/13/chartex" xmlns:cx8="http://schemas.microsoft.com/office/drawing/2016/5/14/chartex" xmlns:mc="http://schemas.openxmlformats.org/markup-compatibility/2006" xmlns:aink="http://schemas.microsoft.com/office/drawing/2016/ink" xmlns:am3d="http://schemas.microsoft.com/office/drawing/2017/model3d" xmlns:o="urn:schemas-microsoft-com:office:office" xmlns:r="http://schemas.openxmlformats.org/officeDocument/2006/relationships" xmlns:m="http://schemas.openxmlformats.org/officeDocument/2006/math" xmlns:v="urn:schemas-microsoft-com:vml" xmlns:wp14="http://schemas.microsoft.com/office/word/2010/wordprocessingDrawing" xmlns:wp="http://schemas.openxmlformats.org/drawingml/2006/wordprocessingDrawing" xmlns:w10="urn:schemas-microsoft-com:office:word" xmlns:w="http://schemas.openxmlformats.org/wordprocessingml/2006/main" xmlns:w14="http://schemas.microsoft.com/office/word/2010/wordml" xmlns:w15="http://schemas.microsoft.com/office/word/2012/wordml" xmlns:w16cid="http://schemas.microsoft.com/office/word/2016/wordml/cid" xmlns:w16se="http://schemas.microsoft.com/office/word/2015/wordml/symex" xmlns:wpg="http://schemas.microsoft.com/office/word/2010/wordprocessingGroup" xmlns:wpi="http://schemas.microsoft.com/office/word/2010/wordprocessingInk" xmlns:wne="http://schemas.microsoft.com/office/word/2006/wordml" xmlns:wps="http://schemas.microsoft.com/office/word/2010/wordprocessingShape" mc:Ignorable="w14 w15 w16se w16cid wp14">
+<w:document xmlns:wpc="http://schemas.microsoft.com/office/word/2010/wordprocessingCanvas" xmlns:cx="http://schemas.microsoft.com/office/drawing/2014/chartex" xmlns:cx1="http://schemas.microsoft.com/office/drawing/2015/9/8/chartex" xmlns:cx2="http://schemas.microsoft.com/office/drawing/2015/10/21/chartex" xmlns:cx3="http://schemas.microsoft.com/office/drawing/2016/5/9/chartex" xmlns:cx4="http://schemas.microsoft.com/office/drawing/2016/5/10/chartex" xmlns:cx5="http://schemas.microsoft.com/office/drawing/2016/5/11/chartex" xmlns:cx6="http://schemas.microsoft.com/office/drawing/2016/5/12/chartex" xmlns:cx7="http://schemas.microsoft.com/office/drawing/2016/5/13/chartex" xmlns:cx8="http://schemas.microsoft.com/office/drawing/2016/5/14/chartex" xmlns:mc="http://schemas.openxmlformats.org/markup-compatibility/2006" xmlns:aink="http://schemas.microsoft.com/office/drawing/2016/ink" xmlns:am3d="http://schemas.microsoft.com/office/drawing/2017/model3d" xmlns:o="urn:schemas-microsoft-com:office:office" xmlns:r="http://schemas.openxmlformats.org/officeDocument/2006/relationships" xmlns:m="http://schemas.openxmlformats.org/officeDocument/2006/math" xmlns:v="urn:schemas-microsoft-com:vml" xmlns:wp14="http://schemas.microsoft.com/office/word/2010/wordprocessingDrawing" xmlns:wp="http://schemas.openxmlformats.org/drawingml/2006/wordprocessingDrawing" xmlns:w10="urn:schemas-microsoft-com:office:word" xmlns:w="http://schemas.openxmlformats.org/wordprocessingml/2006/main" xmlns:w14="http://schemas.microsoft.com/office/word/2010/wordml" xmlns:w15="http://schemas.microsoft.com/office/word/2012/wordml" xmlns:w16cex="http://schemas.microsoft.com/office/word/2018/wordml/cex" xmlns:w16cid="http://schemas.microsoft.com/office/word/2016/wordml/cid" xmlns:w16="http://schemas.microsoft.com/office/word/2018/wordml" xmlns:w16se="http://schemas.microsoft.com/office/word/2015/wordml/symex" xmlns:wpg="http://schemas.microsoft.com/office/word/2010/wordprocessingGroup" xmlns:wpi="http://schemas.microsoft.com/office/word/2010/wordprocessingInk" xmlns:wne="http://schemas.microsoft.com/office/word/2006/wordml" xmlns:wps="http://schemas.microsoft.com/office/word/2010/wordprocessingShape" mc:Ignorable="w14 w15 w16se w16cid w16 w16cex wp14">
   <w:background w:color="000000"/>
   <w:body>
     <w:p>
@@ -20,7 +20,7 @@
         <w:rPr>
           <w:lang w:val="en-US"/>
         </w:rPr>
-        <w:br/>
+        <w:t xml:space="preserve"> | </w:t>
       </w:r>
       <w:r>
         <w:rPr>
@@ -38,20 +38,24 @@
         <w:rPr>
           <w:lang w:val="en-US"/>
         </w:rPr>
-        <w:br/>
+        <w:t xml:space="preserve"> </w:t>
+      </w:r>
+      <w:r>
+        <w:rPr>
+          <w:lang w:val="en-US"/>
+        </w:rPr>
         <w:t>(Out of Scope)</w:t>
       </w:r>
       <w:r>
         <w:rPr>
           <w:lang w:val="en-US"/>
         </w:rPr>
-        <w:br/>
-      </w:r>
-      <w:r>
-        <w:rPr>
-          <w:lang w:val="en-US"/>
-        </w:rPr>
-        <w:br/>
+        <w:t xml:space="preserve"> | </w:t>
+      </w:r>
+      <w:r>
+        <w:rPr>
+          <w:lang w:val="en-US"/>
+        </w:rPr>
         <w:t>2009-0</w:t>
       </w:r>
       <w:r>
@@ -64,13 +68,7 @@
         <w:rPr>
           <w:lang w:val="en-US"/>
         </w:rPr>
-        <w:br/>
-      </w:r>
-      <w:r>
-        <w:rPr>
-          <w:lang w:val="en-US"/>
-        </w:rPr>
-        <w:br/>
+        <w:t xml:space="preserve"> | </w:t>
       </w:r>
       <w:r>
         <w:rPr>
@@ -81,41 +79,74 @@
     </w:p>
     <w:p>
       <w:pPr>
-        <w:jc w:val="center"/>
-        <w:rPr>
-          <w:b/>
-          <w:bCs/>
+        <w:pStyle w:val="Heading2"/>
+        <w:rPr>
+          <w:lang w:val="en-US"/>
+        </w:rPr>
+      </w:pPr>
+      <w:bookmarkStart w:id="0" w:name="_Toc233632888"/>
+      <w:bookmarkStart w:id="1" w:name="_Toc233632887"/>
+      <w:r>
+        <w:rPr>
+          <w:lang w:val="en-US"/>
+        </w:rPr>
+        <w:t>Parent Project</w:t>
+      </w:r>
+      <w:bookmarkEnd w:id="0"/>
+    </w:p>
+    <w:p>
+      <w:pPr>
+        <w:rPr>
+          <w:i/>
+          <w:lang w:val="en-US"/>
+        </w:rPr>
+      </w:pPr>
+      <w:r>
+        <w:rPr>
+          <w:i/>
+          <w:lang w:val="en-US"/>
+        </w:rPr>
+        <w:t>Circle Language Spec</w:t>
+      </w:r>
+    </w:p>
+    <w:bookmarkEnd w:id="1"/>
+    <w:p>
+      <w:pPr>
+        <w:pStyle w:val="Heading2"/>
+        <w:rPr>
+          <w:lang w:val="en-US"/>
+        </w:rPr>
+      </w:pPr>
+      <w:r>
+        <w:rPr>
+          <w:lang w:val="en-US"/>
+        </w:rPr>
+        <w:t>Goal</w:t>
+      </w:r>
+    </w:p>
+    <w:p>
+      <w:pPr>
+        <w:rPr>
           <w:i/>
           <w:iCs/>
-          <w:sz w:val="40"/>
-          <w:lang w:val="en-US"/>
-        </w:rPr>
-      </w:pPr>
-    </w:p>
-    <w:p>
-      <w:pPr>
-        <w:rPr>
-          <w:sz w:val="10"/>
-          <w:lang w:val="en-US"/>
-        </w:rPr>
-      </w:pPr>
-    </w:p>
-    <w:p>
-      <w:pPr>
-        <w:jc w:val="center"/>
+          <w:lang w:val="en-US"/>
+        </w:rPr>
+      </w:pPr>
+      <w:r>
         <w:rPr>
           <w:i/>
           <w:iCs/>
           <w:lang w:val="en-US"/>
         </w:rPr>
-      </w:pPr>
+        <w:t xml:space="preserve">This document only has the notes </w:t>
+      </w:r>
       <w:r>
         <w:rPr>
           <w:i/>
           <w:iCs/>
           <w:lang w:val="en-US"/>
         </w:rPr>
-        <w:t>Author</w:t>
+        <w:t xml:space="preserve">taken out of the original document about </w:t>
       </w:r>
       <w:r>
         <w:rPr>
@@ -123,7 +154,7 @@
           <w:iCs/>
           <w:lang w:val="en-US"/>
         </w:rPr>
-        <w:t xml:space="preserve">: </w:t>
+        <w:t>the Circle Language Spec</w:t>
       </w:r>
       <w:r>
         <w:rPr>
@@ -131,7 +162,7 @@
           <w:iCs/>
           <w:lang w:val="en-US"/>
         </w:rPr>
-        <w:t xml:space="preserve">JJ </w:t>
+        <w:t xml:space="preserve"> review, because the topics are </w:t>
       </w:r>
       <w:r>
         <w:rPr>
@@ -139,142 +170,16 @@
           <w:iCs/>
           <w:lang w:val="en-US"/>
         </w:rPr>
-        <w:t>van Zon</w:t>
-      </w:r>
-    </w:p>
-    <w:p>
-      <w:pPr>
-        <w:jc w:val="center"/>
+        <w:t xml:space="preserve">now </w:t>
+      </w:r>
+      <w:r>
         <w:rPr>
           <w:i/>
           <w:iCs/>
           <w:lang w:val="en-US"/>
         </w:rPr>
-      </w:pPr>
-      <w:r>
-        <w:rPr>
-          <w:i/>
-          <w:iCs/>
-          <w:lang w:val="en-US"/>
-        </w:rPr>
-        <w:t>Location</w:t>
-      </w:r>
-      <w:r>
-        <w:rPr>
-          <w:i/>
-          <w:iCs/>
-          <w:lang w:val="en-US"/>
-        </w:rPr>
-        <w:t xml:space="preserve">: </w:t>
-      </w:r>
-      <w:r>
-        <w:rPr>
-          <w:i/>
-          <w:iCs/>
-          <w:lang w:val="en-US"/>
-        </w:rPr>
-        <w:t>Oosterhout</w:t>
-      </w:r>
-      <w:r>
-        <w:rPr>
-          <w:i/>
-          <w:iCs/>
-          <w:lang w:val="en-US"/>
-        </w:rPr>
-        <w:t xml:space="preserve">, The </w:t>
-      </w:r>
-      <w:smartTag w:uri="urn:schemas-microsoft-com:office:smarttags" w:element="country-region">
-        <w:smartTag w:uri="urn:schemas-microsoft-com:office:smarttags" w:element="place">
-          <w:r>
-            <w:rPr>
-              <w:i/>
-              <w:iCs/>
-              <w:lang w:val="en-US"/>
-            </w:rPr>
-            <w:t>Netherlands</w:t>
-          </w:r>
-        </w:smartTag>
-      </w:smartTag>
-    </w:p>
-    <w:p>
-      <w:pPr>
-        <w:jc w:val="center"/>
-        <w:rPr>
-          <w:i/>
-          <w:iCs/>
-          <w:lang w:val="en-US"/>
-        </w:rPr>
-      </w:pPr>
-      <w:r>
-        <w:rPr>
-          <w:i/>
-          <w:iCs/>
-          <w:lang w:val="en-US"/>
-        </w:rPr>
-        <w:t>Date</w:t>
-      </w:r>
-      <w:r>
-        <w:rPr>
-          <w:i/>
-          <w:iCs/>
-          <w:lang w:val="en-US"/>
-        </w:rPr>
-        <w:t xml:space="preserve">: </w:t>
-      </w:r>
-      <w:smartTag w:uri="urn:schemas-microsoft-com:office:smarttags" w:element="date">
-        <w:smartTagPr>
-          <w:attr w:name="Month" w:val="7"/>
-          <w:attr w:name="Day" w:val="29"/>
-          <w:attr w:name="Year" w:val="2009"/>
-        </w:smartTagPr>
-        <w:r>
-          <w:rPr>
-            <w:i/>
-            <w:iCs/>
-            <w:lang w:val="en-US"/>
-          </w:rPr>
-          <w:t>July 29</w:t>
-        </w:r>
-        <w:r>
-          <w:rPr>
-            <w:i/>
-            <w:iCs/>
-            <w:lang w:val="en-US"/>
-          </w:rPr>
-          <w:t>, 2009</w:t>
-        </w:r>
-      </w:smartTag>
-      <w:r>
-        <w:rPr>
-          <w:i/>
-          <w:iCs/>
-          <w:lang w:val="en-US"/>
-        </w:rPr>
-        <w:t xml:space="preserve"> – </w:t>
-      </w:r>
-      <w:smartTag w:uri="urn:schemas-microsoft-com:office:smarttags" w:element="date">
-        <w:smartTagPr>
-          <w:attr w:name="Month" w:val="8"/>
-          <w:attr w:name="Day" w:val="18"/>
-          <w:attr w:name="Year" w:val="2009"/>
-        </w:smartTagPr>
-        <w:r>
-          <w:rPr>
-            <w:i/>
-            <w:iCs/>
-            <w:lang w:val="en-US"/>
-          </w:rPr>
-          <w:t>August 18</w:t>
-        </w:r>
-        <w:r>
-          <w:rPr>
-            <w:i/>
-            <w:iCs/>
-            <w:lang w:val="en-US"/>
-          </w:rPr>
-          <w:t>, 2009</w:t>
-        </w:r>
-      </w:smartTag>
+        <w:t xml:space="preserve">out of scope of Circle Language Spec. </w:t>
+      </w:r>
     </w:p>
     <w:p>
       <w:pPr>
@@ -283,32 +188,724 @@
           <w:lang w:val="en-US"/>
         </w:rPr>
       </w:pPr>
-      <w:bookmarkStart w:id="0" w:name="_Toc233632888"/>
-      <w:bookmarkStart w:id="1" w:name="_Toc233632887"/>
-      <w:r>
-        <w:rPr>
-          <w:lang w:val="en-US"/>
-        </w:rPr>
-        <w:t>Parent Project</w:t>
-      </w:r>
-      <w:bookmarkEnd w:id="0"/>
-    </w:p>
-    <w:p>
-      <w:pPr>
-        <w:rPr>
-          <w:iCs/>
-          <w:lang w:val="en-US"/>
-        </w:rPr>
-      </w:pPr>
-      <w:r>
-        <w:rPr>
-          <w:iCs/>
-          <w:lang w:val="en-US"/>
-        </w:rPr>
-        <w:t>Circle Language Spec</w:t>
-      </w:r>
-    </w:p>
-    <w:bookmarkEnd w:id="1"/>
+      <w:r>
+        <w:rPr>
+          <w:lang w:val="en-US"/>
+        </w:rPr>
+        <w:t>General Planning</w:t>
+      </w:r>
+    </w:p>
+    <w:p>
+      <w:pPr>
+        <w:pStyle w:val="Spacing"/>
+        <w:rPr>
+          <w:lang w:val="en-US"/>
+        </w:rPr>
+      </w:pPr>
+    </w:p>
+    <w:p>
+      <w:pPr>
+        <w:rPr>
+          <w:lang w:val="en-US"/>
+        </w:rPr>
+      </w:pPr>
+      <w:r>
+        <w:rPr>
+          <w:lang w:val="en-US"/>
+        </w:rPr>
+        <w:t>Presentation:</w:t>
+      </w:r>
+    </w:p>
+    <w:p>
+      <w:pPr>
+        <w:ind w:left="284"/>
+        <w:rPr>
+          <w:lang w:val="en-US"/>
+        </w:rPr>
+      </w:pPr>
+      <w:r>
+        <w:rPr>
+          <w:lang w:val="en-US"/>
+        </w:rPr>
+        <w:t>- First say this:</w:t>
+      </w:r>
+    </w:p>
+    <w:p>
+      <w:pPr>
+        <w:ind w:left="568"/>
+        <w:rPr>
+          <w:lang w:val="en-US"/>
+        </w:rPr>
+      </w:pPr>
+      <w:r>
+        <w:rPr>
+          <w:lang w:val="en-US"/>
+        </w:rPr>
+        <w:t>[…]</w:t>
+      </w:r>
+    </w:p>
+    <w:p>
+      <w:pPr>
+        <w:ind w:left="568"/>
+        <w:rPr>
+          <w:lang w:val="en-US"/>
+        </w:rPr>
+      </w:pPr>
+      <w:r>
+        <w:rPr>
+          <w:lang w:val="en-US"/>
+        </w:rPr>
+        <w:t xml:space="preserve"> </w:t>
+      </w:r>
+      <w:r>
+        <w:rPr>
+          <w:lang w:val="en-US"/>
+        </w:rPr>
+        <w:t>‘Code name’ for the whole package of software is Software System.</w:t>
+      </w:r>
+    </w:p>
+    <w:p>
+      <w:pPr>
+        <w:ind w:left="568"/>
+        <w:rPr>
+          <w:lang w:val="en-US"/>
+        </w:rPr>
+      </w:pPr>
+      <w:r>
+        <w:rPr>
+          <w:lang w:val="en-US"/>
+        </w:rPr>
+        <w:t>and the whole package of software would be named Collection.</w:t>
+      </w:r>
+      <w:r>
+        <w:rPr>
+          <w:lang w:val="en-US"/>
+        </w:rPr>
+        <w:t xml:space="preserve"> (but those names are a secret).</w:t>
+      </w:r>
+    </w:p>
+    <w:p>
+      <w:pPr>
+        <w:ind w:left="426" w:hanging="142"/>
+        <w:rPr>
+          <w:lang w:val="en-US"/>
+        </w:rPr>
+      </w:pPr>
+      <w:r>
+        <w:rPr>
+          <w:lang w:val="en-US"/>
+        </w:rPr>
+        <w:t>- Specific things to show</w:t>
+      </w:r>
+      <w:r>
+        <w:rPr>
+          <w:lang w:val="en-US"/>
+        </w:rPr>
+        <w:t>:</w:t>
+      </w:r>
+    </w:p>
+    <w:p>
+      <w:pPr>
+        <w:ind w:left="710" w:hanging="142"/>
+        <w:rPr>
+          <w:lang w:val="en-US"/>
+        </w:rPr>
+      </w:pPr>
+      <w:r>
+        <w:rPr>
+          <w:lang w:val="en-US"/>
+        </w:rPr>
+        <w:t>- Project plans:</w:t>
+      </w:r>
+      <w:r>
+        <w:rPr>
+          <w:lang w:val="en-US"/>
+        </w:rPr>
+        <w:t xml:space="preserve"> </w:t>
+      </w:r>
+      <w:r>
+        <w:rPr>
+          <w:b/>
+          <w:lang w:val="en-US"/>
+        </w:rPr>
+        <w:t>(</w:t>
+      </w:r>
+      <w:r>
+        <w:rPr>
+          <w:b/>
+          <w:lang w:val="en-US"/>
+        </w:rPr>
+        <w:t>2</w:t>
+      </w:r>
+      <w:r>
+        <w:rPr>
+          <w:b/>
+          <w:lang w:val="en-US"/>
+        </w:rPr>
+        <w:t>)</w:t>
+      </w:r>
+    </w:p>
+    <w:p>
+      <w:pPr>
+        <w:ind w:left="994" w:hanging="142"/>
+        <w:rPr>
+          <w:lang w:val="en-US"/>
+        </w:rPr>
+      </w:pPr>
+      <w:r>
+        <w:rPr>
+          <w:lang w:val="en-US"/>
+        </w:rPr>
+        <w:t>- Document Software System</w:t>
+      </w:r>
+    </w:p>
+    <w:p>
+      <w:pPr>
+        <w:ind w:left="994" w:hanging="142"/>
+        <w:rPr>
+          <w:lang w:val="en-US"/>
+        </w:rPr>
+      </w:pPr>
+      <w:r>
+        <w:rPr>
+          <w:lang w:val="en-US"/>
+        </w:rPr>
+        <w:t>- Soft</w:t>
+      </w:r>
+      <w:r>
+        <w:rPr>
+          <w:lang w:val="en-US"/>
+        </w:rPr>
+        <w:t>ware System</w:t>
+      </w:r>
+    </w:p>
+    <w:p>
+      <w:pPr>
+        <w:ind w:left="710" w:hanging="142"/>
+        <w:rPr>
+          <w:lang w:val="en-US"/>
+        </w:rPr>
+      </w:pPr>
+      <w:r>
+        <w:rPr>
+          <w:lang w:val="en-US"/>
+        </w:rPr>
+        <w:t>- Documentation:</w:t>
+      </w:r>
+      <w:r>
+        <w:rPr>
+          <w:lang w:val="en-US"/>
+        </w:rPr>
+        <w:t xml:space="preserve"> </w:t>
+      </w:r>
+      <w:r>
+        <w:rPr>
+          <w:b/>
+          <w:lang w:val="en-US"/>
+        </w:rPr>
+        <w:t>(</w:t>
+      </w:r>
+      <w:r>
+        <w:rPr>
+          <w:b/>
+          <w:lang w:val="en-US"/>
+        </w:rPr>
+        <w:t>6</w:t>
+      </w:r>
+      <w:r>
+        <w:rPr>
+          <w:b/>
+          <w:lang w:val="en-US"/>
+        </w:rPr>
+        <w:t>)</w:t>
+      </w:r>
+    </w:p>
+    <w:p>
+      <w:pPr>
+        <w:ind w:left="994" w:hanging="142"/>
+        <w:rPr>
+          <w:lang w:val="en-US"/>
+        </w:rPr>
+      </w:pPr>
+      <w:r>
+        <w:rPr>
+          <w:lang w:val="en-US"/>
+        </w:rPr>
+        <w:t>- Software System Contents</w:t>
+      </w:r>
+    </w:p>
+    <w:p>
+      <w:pPr>
+        <w:ind w:left="994" w:hanging="142"/>
+        <w:rPr>
+          <w:lang w:val="en-US"/>
+        </w:rPr>
+      </w:pPr>
+      <w:r>
+        <w:rPr>
+          <w:lang w:val="en-US"/>
+        </w:rPr>
+        <w:t>- Software System Introduction</w:t>
+      </w:r>
+    </w:p>
+    <w:p>
+      <w:pPr>
+        <w:ind w:left="1278" w:hanging="142"/>
+        <w:rPr>
+          <w:lang w:val="en-US"/>
+        </w:rPr>
+      </w:pPr>
+      <w:r>
+        <w:rPr>
+          <w:lang w:val="en-US"/>
+        </w:rPr>
+        <w:t>- Code</w:t>
+      </w:r>
+    </w:p>
+    <w:p>
+      <w:pPr>
+        <w:ind w:left="1562" w:hanging="142"/>
+        <w:rPr>
+          <w:lang w:val="en-US"/>
+        </w:rPr>
+      </w:pPr>
+      <w:r>
+        <w:rPr>
+          <w:lang w:val="en-US"/>
+        </w:rPr>
+        <w:t>- Automatic Containment</w:t>
+      </w:r>
+    </w:p>
+    <w:p>
+      <w:pPr>
+        <w:ind w:left="1562" w:hanging="142"/>
+        <w:rPr>
+          <w:lang w:val="en-US"/>
+        </w:rPr>
+      </w:pPr>
+      <w:r>
+        <w:rPr>
+          <w:lang w:val="en-US"/>
+        </w:rPr>
+        <w:t>- Fundamental Principles</w:t>
+      </w:r>
+    </w:p>
+    <w:p>
+      <w:pPr>
+        <w:ind w:left="1562" w:hanging="142"/>
+        <w:rPr>
+          <w:lang w:val="en-US"/>
+        </w:rPr>
+      </w:pPr>
+      <w:r>
+        <w:rPr>
+          <w:lang w:val="en-US"/>
+        </w:rPr>
+        <w:t>- Editing Concepts</w:t>
+      </w:r>
+    </w:p>
+    <w:p>
+      <w:pPr>
+        <w:ind w:left="1278" w:hanging="142"/>
+        <w:rPr>
+          <w:lang w:val="en-US"/>
+        </w:rPr>
+      </w:pPr>
+      <w:r>
+        <w:rPr>
+          <w:lang w:val="en-US"/>
+        </w:rPr>
+        <w:t>- Controls</w:t>
+      </w:r>
+    </w:p>
+    <w:p>
+      <w:pPr>
+        <w:ind w:left="1562" w:hanging="142"/>
+        <w:rPr>
+          <w:lang w:val="en-US"/>
+        </w:rPr>
+      </w:pPr>
+      <w:r>
+        <w:rPr>
+          <w:lang w:val="en-US"/>
+        </w:rPr>
+        <w:t>- Controls Concepts</w:t>
+      </w:r>
+    </w:p>
+    <w:p>
+      <w:pPr>
+        <w:ind w:left="710" w:hanging="142"/>
+        <w:rPr>
+          <w:b/>
+          <w:lang w:val="en-US"/>
+        </w:rPr>
+      </w:pPr>
+      <w:r>
+        <w:rPr>
+          <w:lang w:val="en-US"/>
+        </w:rPr>
+        <w:t>- Software:</w:t>
+      </w:r>
+      <w:r>
+        <w:rPr>
+          <w:lang w:val="en-US"/>
+        </w:rPr>
+        <w:t xml:space="preserve"> </w:t>
+      </w:r>
+      <w:r>
+        <w:rPr>
+          <w:b/>
+          <w:lang w:val="en-US"/>
+        </w:rPr>
+        <w:t>(9)</w:t>
+      </w:r>
+    </w:p>
+    <w:p>
+      <w:pPr>
+        <w:ind w:left="852"/>
+        <w:rPr>
+          <w:lang w:val="en-US"/>
+        </w:rPr>
+      </w:pPr>
+      <w:r>
+        <w:rPr>
+          <w:lang w:val="en-US"/>
+        </w:rPr>
+        <w:t>&gt; All the files are read-only and that is going to be a problem for some of the software.</w:t>
+      </w:r>
+    </w:p>
+    <w:p>
+      <w:pPr>
+        <w:ind w:left="994" w:hanging="142"/>
+      </w:pPr>
+      <w:r>
+        <w:t xml:space="preserve">- </w:t>
+      </w:r>
+      <w:proofErr w:type="spellStart"/>
+      <w:r>
+        <w:t>Creator</w:t>
+      </w:r>
+      <w:proofErr w:type="spellEnd"/>
+      <w:r>
+        <w:t xml:space="preserve"> 2.0 software</w:t>
+      </w:r>
+    </w:p>
+    <w:p>
+      <w:pPr>
+        <w:ind w:left="1278" w:hanging="142"/>
+      </w:pPr>
+      <w:r>
+        <w:t xml:space="preserve">“Het ging bij </w:t>
+      </w:r>
+      <w:proofErr w:type="spellStart"/>
+      <w:r>
+        <w:t>Creator</w:t>
+      </w:r>
+      <w:proofErr w:type="spellEnd"/>
+      <w:r>
+        <w:t xml:space="preserve"> 2.0 niet om de perfectie.</w:t>
+      </w:r>
+    </w:p>
+    <w:p>
+      <w:pPr>
+        <w:ind w:left="1278" w:hanging="142"/>
+      </w:pPr>
+      <w:r>
+        <w:t>Het ging erom het zo makkelijk mogelijk werkend te krijgen.”</w:t>
+      </w:r>
+    </w:p>
+    <w:p>
+      <w:pPr>
+        <w:ind w:left="1278" w:hanging="142"/>
+        <w:rPr>
+          <w:lang w:val="en-US"/>
+        </w:rPr>
+      </w:pPr>
+      <w:r>
+        <w:rPr>
+          <w:lang w:val="en-US"/>
+        </w:rPr>
+        <w:t>- Sound</w:t>
+      </w:r>
+      <w:r>
+        <w:rPr>
+          <w:lang w:val="en-US"/>
+        </w:rPr>
+        <w:t xml:space="preserve"> 2.0</w:t>
+      </w:r>
+    </w:p>
+    <w:p>
+      <w:pPr>
+        <w:ind w:left="1278" w:hanging="142"/>
+        <w:rPr>
+          <w:lang w:val="en-US"/>
+        </w:rPr>
+      </w:pPr>
+      <w:r>
+        <w:rPr>
+          <w:lang w:val="en-US"/>
+        </w:rPr>
+        <w:t xml:space="preserve">- </w:t>
+      </w:r>
+      <w:r>
+        <w:rPr>
+          <w:lang w:val="en-US"/>
+        </w:rPr>
+        <w:t>Math Object</w:t>
+      </w:r>
+      <w:r>
+        <w:rPr>
+          <w:lang w:val="en-US"/>
+        </w:rPr>
+        <w:t>s</w:t>
+      </w:r>
+      <w:r>
+        <w:rPr>
+          <w:lang w:val="en-US"/>
+        </w:rPr>
+        <w:t xml:space="preserve"> XXXX-XX-XX XX</w:t>
+      </w:r>
+    </w:p>
+    <w:p>
+      <w:pPr>
+        <w:ind w:left="1278" w:hanging="142"/>
+        <w:rPr>
+          <w:lang w:val="en-US"/>
+        </w:rPr>
+      </w:pPr>
+      <w:r>
+        <w:rPr>
+          <w:lang w:val="en-US"/>
+        </w:rPr>
+        <w:t>- The code</w:t>
+      </w:r>
+    </w:p>
+    <w:p>
+      <w:pPr>
+        <w:ind w:left="1562" w:hanging="142"/>
+        <w:rPr>
+          <w:lang w:val="en-US"/>
+        </w:rPr>
+      </w:pPr>
+      <w:r>
+        <w:rPr>
+          <w:lang w:val="en-US"/>
+        </w:rPr>
+        <w:t>- The code is not perfect yet</w:t>
+      </w:r>
+    </w:p>
+    <w:p>
+      <w:pPr>
+        <w:ind w:left="1562" w:hanging="142"/>
+        <w:rPr>
+          <w:lang w:val="en-US"/>
+        </w:rPr>
+      </w:pPr>
+      <w:r>
+        <w:rPr>
+          <w:lang w:val="en-US"/>
+        </w:rPr>
+        <w:t>- How it is reprogrammed within itself</w:t>
+      </w:r>
+    </w:p>
+    <w:p>
+      <w:pPr>
+        <w:ind w:left="1562" w:hanging="142"/>
+        <w:rPr>
+          <w:lang w:val="en-US"/>
+        </w:rPr>
+      </w:pPr>
+      <w:r>
+        <w:rPr>
+          <w:lang w:val="en-US"/>
+        </w:rPr>
+        <w:t>- Do not expect it to be easy</w:t>
+      </w:r>
+    </w:p>
+    <w:p>
+      <w:pPr>
+        <w:ind w:left="994" w:hanging="142"/>
+        <w:rPr>
+          <w:lang w:val="en-US"/>
+        </w:rPr>
+      </w:pPr>
+      <w:r>
+        <w:rPr>
+          <w:lang w:val="en-US"/>
+        </w:rPr>
+        <w:t>- Creator 0.9 software</w:t>
+      </w:r>
+    </w:p>
+    <w:p>
+      <w:pPr>
+        <w:ind w:left="1278" w:hanging="142"/>
+        <w:rPr>
+          <w:lang w:val="en-US"/>
+        </w:rPr>
+      </w:pPr>
+      <w:r>
+        <w:rPr>
+          <w:lang w:val="en-US"/>
+        </w:rPr>
+        <w:t>- Sound</w:t>
+      </w:r>
+      <w:r>
+        <w:rPr>
+          <w:lang w:val="en-US"/>
+        </w:rPr>
+        <w:t xml:space="preserve"> 0.9</w:t>
+      </w:r>
+    </w:p>
+    <w:p>
+      <w:pPr>
+        <w:ind w:left="1278" w:hanging="142"/>
+        <w:rPr>
+          <w:lang w:val="en-US"/>
+        </w:rPr>
+      </w:pPr>
+      <w:r>
+        <w:rPr>
+          <w:lang w:val="en-US"/>
+        </w:rPr>
+        <w:t>- Graphics Objects</w:t>
+      </w:r>
+      <w:r>
+        <w:rPr>
+          <w:lang w:val="en-US"/>
+        </w:rPr>
+        <w:t xml:space="preserve"> 0.9</w:t>
+      </w:r>
+    </w:p>
+    <w:p>
+      <w:pPr>
+        <w:ind w:left="1278" w:hanging="142"/>
+        <w:rPr>
+          <w:lang w:val="en-US"/>
+        </w:rPr>
+      </w:pPr>
+      <w:r>
+        <w:rPr>
+          <w:lang w:val="en-US"/>
+        </w:rPr>
+        <w:t>- Math Objects</w:t>
+      </w:r>
+      <w:r>
+        <w:rPr>
+          <w:lang w:val="en-US"/>
+        </w:rPr>
+        <w:t xml:space="preserve"> 0.9</w:t>
+      </w:r>
+    </w:p>
+    <w:p>
+      <w:pPr>
+        <w:ind w:left="1278" w:hanging="142"/>
+        <w:rPr>
+          <w:lang w:val="en-US"/>
+        </w:rPr>
+      </w:pPr>
+      <w:r>
+        <w:rPr>
+          <w:lang w:val="en-US"/>
+        </w:rPr>
+        <w:t>- The code</w:t>
+      </w:r>
+    </w:p>
+    <w:p>
+      <w:pPr>
+        <w:ind w:left="1562" w:hanging="142"/>
+        <w:rPr>
+          <w:lang w:val="en-US"/>
+        </w:rPr>
+      </w:pPr>
+      <w:r>
+        <w:rPr>
+          <w:lang w:val="en-US"/>
+        </w:rPr>
+        <w:t>- Its being based on a code generator</w:t>
+      </w:r>
+    </w:p>
+    <w:p>
+      <w:pPr>
+        <w:ind w:left="1562" w:hanging="142"/>
+        <w:rPr>
+          <w:lang w:val="en-US"/>
+        </w:rPr>
+      </w:pPr>
+      <w:r>
+        <w:rPr>
+          <w:lang w:val="en-US"/>
+        </w:rPr>
+        <w:t>- Its being concept-oriented</w:t>
+      </w:r>
+    </w:p>
+    <w:p>
+      <w:pPr>
+        <w:ind w:left="1562" w:hanging="142"/>
+        <w:rPr>
+          <w:lang w:val="en-US"/>
+        </w:rPr>
+      </w:pPr>
+      <w:r>
+        <w:rPr>
+          <w:lang w:val="en-US"/>
+        </w:rPr>
+        <w:t>- Perhaps the custom code tags</w:t>
+      </w:r>
+    </w:p>
+    <w:p>
+      <w:pPr>
+        <w:ind w:left="1278" w:hanging="142"/>
+        <w:rPr>
+          <w:lang w:val="en-US"/>
+        </w:rPr>
+      </w:pPr>
+      <w:r>
+        <w:rPr>
+          <w:lang w:val="en-US"/>
+        </w:rPr>
+        <w:t xml:space="preserve">- </w:t>
+      </w:r>
+      <w:r>
+        <w:rPr>
+          <w:lang w:val="en-US"/>
+        </w:rPr>
+        <w:t>VB6 Generator</w:t>
+      </w:r>
+      <w:r>
+        <w:rPr>
+          <w:lang w:val="en-US"/>
+        </w:rPr>
+        <w:t xml:space="preserve"> 0.9</w:t>
+      </w:r>
+    </w:p>
+    <w:p>
+      <w:pPr>
+        <w:ind w:left="1278" w:hanging="142"/>
+        <w:rPr>
+          <w:lang w:val="en-US"/>
+        </w:rPr>
+      </w:pPr>
+      <w:r>
+        <w:rPr>
+          <w:lang w:val="en-US"/>
+        </w:rPr>
+        <w:t>- C++ Generator</w:t>
+      </w:r>
+      <w:r>
+        <w:rPr>
+          <w:lang w:val="en-US"/>
+        </w:rPr>
+        <w:t xml:space="preserve"> 0.9</w:t>
+      </w:r>
+    </w:p>
+    <w:p>
+      <w:pPr>
+        <w:pStyle w:val="Spacing"/>
+        <w:rPr>
+          <w:lang w:val="en-US"/>
+        </w:rPr>
+      </w:pPr>
+    </w:p>
     <w:p>
       <w:pPr>
         <w:pStyle w:val="Heading2"/>
@@ -320,70 +917,38 @@
         <w:rPr>
           <w:lang w:val="en-US"/>
         </w:rPr>
-        <w:t>Goal</w:t>
-      </w:r>
-    </w:p>
-    <w:p>
-      <w:pPr>
-        <w:rPr>
-          <w:i/>
-          <w:iCs/>
-          <w:lang w:val="en-US"/>
-        </w:rPr>
-      </w:pPr>
-      <w:r>
-        <w:rPr>
-          <w:i/>
-          <w:iCs/>
-          <w:lang w:val="en-US"/>
-        </w:rPr>
-        <w:t xml:space="preserve">This document only has the notes </w:t>
-      </w:r>
-      <w:r>
-        <w:rPr>
-          <w:i/>
-          <w:iCs/>
-          <w:lang w:val="en-US"/>
-        </w:rPr>
-        <w:t xml:space="preserve">taken out of the original document about </w:t>
-      </w:r>
-      <w:r>
-        <w:rPr>
-          <w:i/>
-          <w:iCs/>
-          <w:lang w:val="en-US"/>
-        </w:rPr>
-        <w:t>the Circle Language Spec</w:t>
-      </w:r>
-      <w:r>
-        <w:rPr>
-          <w:i/>
-          <w:iCs/>
-          <w:lang w:val="en-US"/>
-        </w:rPr>
-        <w:t xml:space="preserve"> review, because the topics are </w:t>
-      </w:r>
-      <w:r>
-        <w:rPr>
-          <w:i/>
-          <w:iCs/>
-          <w:lang w:val="en-US"/>
-        </w:rPr>
-        <w:t xml:space="preserve">now </w:t>
-      </w:r>
-      <w:bookmarkStart w:id="2" w:name="_GoBack"/>
-      <w:bookmarkEnd w:id="2"/>
-      <w:r>
-        <w:rPr>
-          <w:i/>
-          <w:iCs/>
-          <w:lang w:val="en-US"/>
-        </w:rPr>
-        <w:t xml:space="preserve">out of scope of Circle Language Spec. </w:t>
-      </w:r>
-    </w:p>
-    <w:p>
-      <w:pPr>
+        <w:t>Reflection</w:t>
+      </w:r>
+    </w:p>
+    <w:p>
+      <w:pPr>
+        <w:rPr>
+          <w:lang w:val="en-US"/>
+        </w:rPr>
+      </w:pPr>
+      <w:r>
+        <w:rPr>
+          <w:lang w:val="en-US"/>
+        </w:rPr>
+        <w:t>The documentation of the Software System framework introduction was covered almost completely.</w:t>
+      </w:r>
+    </w:p>
+    <w:p>
+      <w:pPr>
+        <w:rPr>
+          <w:lang w:val="en-US"/>
+        </w:rPr>
+      </w:pPr>
+      <w:r>
+        <w:rPr>
+          <w:lang w:val="en-US"/>
+        </w:rPr>
+        <w:t>The following concepts were covered:</w:t>
+      </w:r>
+    </w:p>
+    <w:p>
+      <w:pPr>
+        <w:pStyle w:val="Spacing"/>
         <w:rPr>
           <w:lang w:val="en-US"/>
         </w:rPr>
@@ -400,874 +965,8 @@
         <w:rPr>
           <w:lang w:val="en-US"/>
         </w:rPr>
-        <w:t xml:space="preserve">- Get </w:t>
-      </w:r>
-      <w:r>
-        <w:rPr>
-          <w:lang w:val="en-US"/>
-        </w:rPr>
-        <w:t xml:space="preserve">more </w:t>
-      </w:r>
-      <w:r>
-        <w:rPr>
-          <w:lang w:val="en-US"/>
-        </w:rPr>
-        <w:t>respect for what I do from family</w:t>
-      </w:r>
-    </w:p>
-    <w:p>
-      <w:pPr>
-        <w:pStyle w:val="Heading2"/>
-        <w:rPr>
-          <w:lang w:val="en-US"/>
-        </w:rPr>
-      </w:pPr>
-      <w:r>
-        <w:rPr>
-          <w:lang w:val="en-US"/>
-        </w:rPr>
-        <w:t>General Planning</w:t>
-      </w:r>
-    </w:p>
-    <w:p>
-      <w:pPr>
-        <w:pStyle w:val="Spacing"/>
-        <w:rPr>
-          <w:lang w:val="en-US"/>
-        </w:rPr>
-      </w:pPr>
-    </w:p>
-    <w:p>
-      <w:pPr>
-        <w:rPr>
-          <w:lang w:val="en-US"/>
-        </w:rPr>
-      </w:pPr>
-      <w:r>
-        <w:rPr>
-          <w:lang w:val="en-US"/>
-        </w:rPr>
-        <w:t>Presentation:</w:t>
-      </w:r>
-    </w:p>
-    <w:p>
-      <w:pPr>
-        <w:ind w:left="284"/>
-        <w:rPr>
-          <w:lang w:val="en-US"/>
-        </w:rPr>
-      </w:pPr>
-      <w:r>
-        <w:rPr>
-          <w:lang w:val="en-US"/>
-        </w:rPr>
-        <w:t>- First say this:</w:t>
-      </w:r>
-    </w:p>
-    <w:p>
-      <w:pPr>
-        <w:ind w:left="568"/>
-        <w:rPr>
-          <w:lang w:val="en-US"/>
-        </w:rPr>
-      </w:pPr>
-      <w:r>
-        <w:rPr>
-          <w:lang w:val="en-US"/>
-        </w:rPr>
-        <w:t>[…]</w:t>
-      </w:r>
-    </w:p>
-    <w:p>
-      <w:pPr>
-        <w:ind w:left="568"/>
-        <w:rPr>
-          <w:lang w:val="en-US"/>
-        </w:rPr>
-      </w:pPr>
-      <w:r>
-        <w:rPr>
-          <w:lang w:val="en-US"/>
-        </w:rPr>
-        <w:t xml:space="preserve"> </w:t>
-      </w:r>
-      <w:r>
-        <w:rPr>
-          <w:lang w:val="en-US"/>
-        </w:rPr>
-        <w:t>‘Code name’ for the whole package of software is Software System.</w:t>
-      </w:r>
-    </w:p>
-    <w:p>
-      <w:pPr>
-        <w:ind w:left="568"/>
-        <w:rPr>
-          <w:lang w:val="en-US"/>
-        </w:rPr>
-      </w:pPr>
-      <w:r>
-        <w:rPr>
-          <w:lang w:val="en-US"/>
-        </w:rPr>
-        <w:t>and the whole package of software would be named Collection.</w:t>
-      </w:r>
-      <w:r>
-        <w:rPr>
-          <w:lang w:val="en-US"/>
-        </w:rPr>
-        <w:t xml:space="preserve"> (but those names are a secret).</w:t>
-      </w:r>
-    </w:p>
-    <w:p>
-      <w:pPr>
-        <w:ind w:left="426" w:hanging="142"/>
-        <w:rPr>
-          <w:lang w:val="en-US"/>
-        </w:rPr>
-      </w:pPr>
-      <w:r>
-        <w:rPr>
-          <w:lang w:val="en-US"/>
-        </w:rPr>
-        <w:t>- Specific things to show</w:t>
-      </w:r>
-      <w:r>
-        <w:rPr>
-          <w:lang w:val="en-US"/>
-        </w:rPr>
-        <w:t>:</w:t>
-      </w:r>
-    </w:p>
-    <w:p>
-      <w:pPr>
-        <w:ind w:left="710" w:hanging="142"/>
-        <w:rPr>
-          <w:lang w:val="en-US"/>
-        </w:rPr>
-      </w:pPr>
-      <w:r>
-        <w:rPr>
-          <w:lang w:val="en-US"/>
-        </w:rPr>
-        <w:t>- Project plans:</w:t>
-      </w:r>
-      <w:r>
-        <w:rPr>
-          <w:lang w:val="en-US"/>
-        </w:rPr>
-        <w:t xml:space="preserve"> </w:t>
-      </w:r>
-      <w:r>
-        <w:rPr>
-          <w:b/>
-          <w:lang w:val="en-US"/>
-        </w:rPr>
-        <w:t>(</w:t>
-      </w:r>
-      <w:r>
-        <w:rPr>
-          <w:b/>
-          <w:lang w:val="en-US"/>
-        </w:rPr>
-        <w:t>2</w:t>
-      </w:r>
-      <w:r>
-        <w:rPr>
-          <w:b/>
-          <w:lang w:val="en-US"/>
-        </w:rPr>
-        <w:t>)</w:t>
-      </w:r>
-    </w:p>
-    <w:p>
-      <w:pPr>
-        <w:ind w:left="994" w:hanging="142"/>
-        <w:rPr>
-          <w:lang w:val="en-US"/>
-        </w:rPr>
-      </w:pPr>
-      <w:r>
-        <w:rPr>
-          <w:lang w:val="en-US"/>
-        </w:rPr>
-        <w:t>- Document Software System</w:t>
-      </w:r>
-    </w:p>
-    <w:p>
-      <w:pPr>
-        <w:ind w:left="994" w:hanging="142"/>
-        <w:rPr>
-          <w:lang w:val="en-US"/>
-        </w:rPr>
-      </w:pPr>
-      <w:r>
-        <w:rPr>
-          <w:lang w:val="en-US"/>
-        </w:rPr>
-        <w:t>- Soft</w:t>
-      </w:r>
-      <w:r>
-        <w:rPr>
-          <w:lang w:val="en-US"/>
-        </w:rPr>
-        <w:t>ware System</w:t>
-      </w:r>
-    </w:p>
-    <w:p>
-      <w:pPr>
-        <w:ind w:left="710" w:hanging="142"/>
-        <w:rPr>
-          <w:lang w:val="en-US"/>
-        </w:rPr>
-      </w:pPr>
-      <w:r>
-        <w:rPr>
-          <w:lang w:val="en-US"/>
-        </w:rPr>
-        <w:t>- Documentation:</w:t>
-      </w:r>
-      <w:r>
-        <w:rPr>
-          <w:lang w:val="en-US"/>
-        </w:rPr>
-        <w:t xml:space="preserve"> </w:t>
-      </w:r>
-      <w:r>
-        <w:rPr>
-          <w:b/>
-          <w:lang w:val="en-US"/>
-        </w:rPr>
-        <w:t>(</w:t>
-      </w:r>
-      <w:r>
-        <w:rPr>
-          <w:b/>
-          <w:lang w:val="en-US"/>
-        </w:rPr>
-        <w:t>6</w:t>
-      </w:r>
-      <w:r>
-        <w:rPr>
-          <w:b/>
-          <w:lang w:val="en-US"/>
-        </w:rPr>
-        <w:t>)</w:t>
-      </w:r>
-    </w:p>
-    <w:p>
-      <w:pPr>
-        <w:ind w:left="994" w:hanging="142"/>
-        <w:rPr>
-          <w:lang w:val="en-US"/>
-        </w:rPr>
-      </w:pPr>
-      <w:r>
-        <w:rPr>
-          <w:lang w:val="en-US"/>
-        </w:rPr>
-        <w:t>- Software System Contents</w:t>
-      </w:r>
-    </w:p>
-    <w:p>
-      <w:pPr>
-        <w:ind w:left="994" w:hanging="142"/>
-        <w:rPr>
-          <w:lang w:val="en-US"/>
-        </w:rPr>
-      </w:pPr>
-      <w:r>
-        <w:rPr>
-          <w:lang w:val="en-US"/>
-        </w:rPr>
-        <w:t>- Software System Introduction</w:t>
-      </w:r>
-    </w:p>
-    <w:p>
-      <w:pPr>
-        <w:ind w:left="1278" w:hanging="142"/>
-        <w:rPr>
-          <w:lang w:val="en-US"/>
-        </w:rPr>
-      </w:pPr>
-      <w:r>
-        <w:rPr>
-          <w:lang w:val="en-US"/>
-        </w:rPr>
-        <w:t>- Code</w:t>
-      </w:r>
-    </w:p>
-    <w:p>
-      <w:pPr>
-        <w:ind w:left="1562" w:hanging="142"/>
-        <w:rPr>
-          <w:lang w:val="en-US"/>
-        </w:rPr>
-      </w:pPr>
-      <w:r>
-        <w:rPr>
-          <w:lang w:val="en-US"/>
-        </w:rPr>
         <w:t>- Automatic Containment</w:t>
       </w:r>
-    </w:p>
-    <w:p>
-      <w:pPr>
-        <w:ind w:left="1562" w:hanging="142"/>
-        <w:rPr>
-          <w:lang w:val="en-US"/>
-        </w:rPr>
-      </w:pPr>
-      <w:r>
-        <w:rPr>
-          <w:lang w:val="en-US"/>
-        </w:rPr>
-        <w:t>- Fundamental Principles</w:t>
-      </w:r>
-    </w:p>
-    <w:p>
-      <w:pPr>
-        <w:ind w:left="1562" w:hanging="142"/>
-        <w:rPr>
-          <w:lang w:val="en-US"/>
-        </w:rPr>
-      </w:pPr>
-      <w:r>
-        <w:rPr>
-          <w:lang w:val="en-US"/>
-        </w:rPr>
-        <w:t>- Editing Concepts</w:t>
-      </w:r>
-    </w:p>
-    <w:p>
-      <w:pPr>
-        <w:ind w:left="1278" w:hanging="142"/>
-        <w:rPr>
-          <w:lang w:val="en-US"/>
-        </w:rPr>
-      </w:pPr>
-      <w:r>
-        <w:rPr>
-          <w:lang w:val="en-US"/>
-        </w:rPr>
-        <w:t>- Controls</w:t>
-      </w:r>
-    </w:p>
-    <w:p>
-      <w:pPr>
-        <w:ind w:left="1562" w:hanging="142"/>
-        <w:rPr>
-          <w:lang w:val="en-US"/>
-        </w:rPr>
-      </w:pPr>
-      <w:r>
-        <w:rPr>
-          <w:lang w:val="en-US"/>
-        </w:rPr>
-        <w:t>- Controls Concepts</w:t>
-      </w:r>
-    </w:p>
-    <w:p>
-      <w:pPr>
-        <w:ind w:left="710" w:hanging="142"/>
-        <w:rPr>
-          <w:b/>
-          <w:lang w:val="en-US"/>
-        </w:rPr>
-      </w:pPr>
-      <w:r>
-        <w:rPr>
-          <w:lang w:val="en-US"/>
-        </w:rPr>
-        <w:t>- Software:</w:t>
-      </w:r>
-      <w:r>
-        <w:rPr>
-          <w:lang w:val="en-US"/>
-        </w:rPr>
-        <w:t xml:space="preserve"> </w:t>
-      </w:r>
-      <w:r>
-        <w:rPr>
-          <w:b/>
-          <w:lang w:val="en-US"/>
-        </w:rPr>
-        <w:t>(9)</w:t>
-      </w:r>
-    </w:p>
-    <w:p>
-      <w:pPr>
-        <w:ind w:left="852"/>
-        <w:rPr>
-          <w:lang w:val="en-US"/>
-        </w:rPr>
-      </w:pPr>
-      <w:r>
-        <w:rPr>
-          <w:lang w:val="en-US"/>
-        </w:rPr>
-        <w:t>&gt; All the files are read-only and that is going to be a problem for some of the software.</w:t>
-      </w:r>
-    </w:p>
-    <w:p>
-      <w:pPr>
-        <w:ind w:left="994" w:hanging="142"/>
-      </w:pPr>
-      <w:r>
-        <w:t>- Creator 2.0 software</w:t>
-      </w:r>
-    </w:p>
-    <w:p>
-      <w:pPr>
-        <w:ind w:left="1278" w:hanging="142"/>
-      </w:pPr>
-      <w:r>
-        <w:t>“Het ging bij Creator 2.0 zeker niet om de perfectie.</w:t>
-      </w:r>
-    </w:p>
-    <w:p>
-      <w:pPr>
-        <w:ind w:left="1278" w:hanging="142"/>
-      </w:pPr>
-      <w:r>
-        <w:t>Het ging erom het zo makkelijk mogelijk goed werkend te krijgen.”</w:t>
-      </w:r>
-    </w:p>
-    <w:p>
-      <w:pPr>
-        <w:ind w:left="1278" w:hanging="142"/>
-        <w:rPr>
-          <w:lang w:val="en-US"/>
-        </w:rPr>
-      </w:pPr>
-      <w:r>
-        <w:rPr>
-          <w:lang w:val="en-US"/>
-        </w:rPr>
-        <w:t>- Sound</w:t>
-      </w:r>
-      <w:r>
-        <w:rPr>
-          <w:lang w:val="en-US"/>
-        </w:rPr>
-        <w:t xml:space="preserve"> 2.0</w:t>
-      </w:r>
-    </w:p>
-    <w:p>
-      <w:pPr>
-        <w:ind w:left="1278" w:hanging="142"/>
-        <w:rPr>
-          <w:lang w:val="en-US"/>
-        </w:rPr>
-      </w:pPr>
-      <w:r>
-        <w:rPr>
-          <w:lang w:val="en-US"/>
-        </w:rPr>
-        <w:t xml:space="preserve">- </w:t>
-      </w:r>
-      <w:r>
-        <w:rPr>
-          <w:lang w:val="en-US"/>
-        </w:rPr>
-        <w:t>Math Object</w:t>
-      </w:r>
-      <w:r>
-        <w:rPr>
-          <w:lang w:val="en-US"/>
-        </w:rPr>
-        <w:t>s</w:t>
-      </w:r>
-      <w:r>
-        <w:rPr>
-          <w:lang w:val="en-US"/>
-        </w:rPr>
-        <w:t xml:space="preserve"> XXXX-XX-XX XX</w:t>
-      </w:r>
-    </w:p>
-    <w:p>
-      <w:pPr>
-        <w:ind w:left="1278" w:hanging="142"/>
-        <w:rPr>
-          <w:lang w:val="en-US"/>
-        </w:rPr>
-      </w:pPr>
-      <w:r>
-        <w:rPr>
-          <w:lang w:val="en-US"/>
-        </w:rPr>
-        <w:t>- The code</w:t>
-      </w:r>
-    </w:p>
-    <w:p>
-      <w:pPr>
-        <w:ind w:left="1562" w:hanging="142"/>
-        <w:rPr>
-          <w:lang w:val="en-US"/>
-        </w:rPr>
-      </w:pPr>
-      <w:r>
-        <w:rPr>
-          <w:lang w:val="en-US"/>
-        </w:rPr>
-        <w:t>- The code is not perfect yet</w:t>
-      </w:r>
-    </w:p>
-    <w:p>
-      <w:pPr>
-        <w:ind w:left="1562" w:hanging="142"/>
-        <w:rPr>
-          <w:lang w:val="en-US"/>
-        </w:rPr>
-      </w:pPr>
-      <w:r>
-        <w:rPr>
-          <w:lang w:val="en-US"/>
-        </w:rPr>
-        <w:t>- How it is reprogrammed within itself</w:t>
-      </w:r>
-    </w:p>
-    <w:p>
-      <w:pPr>
-        <w:ind w:left="1562" w:hanging="142"/>
-        <w:rPr>
-          <w:lang w:val="en-US"/>
-        </w:rPr>
-      </w:pPr>
-      <w:r>
-        <w:rPr>
-          <w:lang w:val="en-US"/>
-        </w:rPr>
-        <w:t>- Do not expect it to be easy</w:t>
-      </w:r>
-    </w:p>
-    <w:p>
-      <w:pPr>
-        <w:ind w:left="994" w:hanging="142"/>
-        <w:rPr>
-          <w:lang w:val="en-US"/>
-        </w:rPr>
-      </w:pPr>
-      <w:r>
-        <w:rPr>
-          <w:lang w:val="en-US"/>
-        </w:rPr>
-        <w:t>- Creator 0.9 software</w:t>
-      </w:r>
-    </w:p>
-    <w:p>
-      <w:pPr>
-        <w:ind w:left="1278" w:hanging="142"/>
-        <w:rPr>
-          <w:lang w:val="en-US"/>
-        </w:rPr>
-      </w:pPr>
-      <w:r>
-        <w:rPr>
-          <w:lang w:val="en-US"/>
-        </w:rPr>
-        <w:t>- Sound</w:t>
-      </w:r>
-      <w:r>
-        <w:rPr>
-          <w:lang w:val="en-US"/>
-        </w:rPr>
-        <w:t xml:space="preserve"> 0.9</w:t>
-      </w:r>
-    </w:p>
-    <w:p>
-      <w:pPr>
-        <w:ind w:left="1278" w:hanging="142"/>
-        <w:rPr>
-          <w:lang w:val="en-US"/>
-        </w:rPr>
-      </w:pPr>
-      <w:r>
-        <w:rPr>
-          <w:lang w:val="en-US"/>
-        </w:rPr>
-        <w:t>- Graphics Objects</w:t>
-      </w:r>
-      <w:r>
-        <w:rPr>
-          <w:lang w:val="en-US"/>
-        </w:rPr>
-        <w:t xml:space="preserve"> 0.9</w:t>
-      </w:r>
-    </w:p>
-    <w:p>
-      <w:pPr>
-        <w:ind w:left="1278" w:hanging="142"/>
-        <w:rPr>
-          <w:lang w:val="en-US"/>
-        </w:rPr>
-      </w:pPr>
-      <w:r>
-        <w:rPr>
-          <w:lang w:val="en-US"/>
-        </w:rPr>
-        <w:t>- Math Objects</w:t>
-      </w:r>
-      <w:r>
-        <w:rPr>
-          <w:lang w:val="en-US"/>
-        </w:rPr>
-        <w:t xml:space="preserve"> 0.9</w:t>
-      </w:r>
-    </w:p>
-    <w:p>
-      <w:pPr>
-        <w:ind w:left="1278" w:hanging="142"/>
-        <w:rPr>
-          <w:lang w:val="en-US"/>
-        </w:rPr>
-      </w:pPr>
-      <w:r>
-        <w:rPr>
-          <w:lang w:val="en-US"/>
-        </w:rPr>
-        <w:t>- The code</w:t>
-      </w:r>
-    </w:p>
-    <w:p>
-      <w:pPr>
-        <w:ind w:left="1562" w:hanging="142"/>
-        <w:rPr>
-          <w:lang w:val="en-US"/>
-        </w:rPr>
-      </w:pPr>
-      <w:r>
-        <w:rPr>
-          <w:lang w:val="en-US"/>
-        </w:rPr>
-        <w:t>- Its being based on a code generator</w:t>
-      </w:r>
-    </w:p>
-    <w:p>
-      <w:pPr>
-        <w:ind w:left="1562" w:hanging="142"/>
-        <w:rPr>
-          <w:lang w:val="en-US"/>
-        </w:rPr>
-      </w:pPr>
-      <w:r>
-        <w:rPr>
-          <w:lang w:val="en-US"/>
-        </w:rPr>
-        <w:t>- Its being concept-oriented</w:t>
-      </w:r>
-    </w:p>
-    <w:p>
-      <w:pPr>
-        <w:ind w:left="1562" w:hanging="142"/>
-        <w:rPr>
-          <w:lang w:val="en-US"/>
-        </w:rPr>
-      </w:pPr>
-      <w:r>
-        <w:rPr>
-          <w:lang w:val="en-US"/>
-        </w:rPr>
-        <w:t>- Perhaps the custom code tags</w:t>
-      </w:r>
-    </w:p>
-    <w:p>
-      <w:pPr>
-        <w:ind w:left="1278" w:hanging="142"/>
-        <w:rPr>
-          <w:lang w:val="en-US"/>
-        </w:rPr>
-      </w:pPr>
-      <w:r>
-        <w:rPr>
-          <w:lang w:val="en-US"/>
-        </w:rPr>
-        <w:t xml:space="preserve">- </w:t>
-      </w:r>
-      <w:r>
-        <w:rPr>
-          <w:lang w:val="en-US"/>
-        </w:rPr>
-        <w:t>VB6 Generator</w:t>
-      </w:r>
-      <w:r>
-        <w:rPr>
-          <w:lang w:val="en-US"/>
-        </w:rPr>
-        <w:t xml:space="preserve"> 0.9</w:t>
-      </w:r>
-    </w:p>
-    <w:p>
-      <w:pPr>
-        <w:ind w:left="1278" w:hanging="142"/>
-        <w:rPr>
-          <w:lang w:val="en-US"/>
-        </w:rPr>
-      </w:pPr>
-      <w:r>
-        <w:rPr>
-          <w:lang w:val="en-US"/>
-        </w:rPr>
-        <w:t>- C++ Generator</w:t>
-      </w:r>
-      <w:r>
-        <w:rPr>
-          <w:lang w:val="en-US"/>
-        </w:rPr>
-        <w:t xml:space="preserve"> 0.9</w:t>
-      </w:r>
-    </w:p>
-    <w:p>
-      <w:pPr>
-        <w:pStyle w:val="Spacing"/>
-        <w:rPr>
-          <w:lang w:val="en-US"/>
-        </w:rPr>
-      </w:pPr>
-    </w:p>
-    <w:p>
-      <w:pPr>
-        <w:pStyle w:val="Heading2"/>
-        <w:rPr>
-          <w:lang w:val="en-US"/>
-        </w:rPr>
-      </w:pPr>
-      <w:r>
-        <w:rPr>
-          <w:lang w:val="en-US"/>
-        </w:rPr>
-        <w:t>Reflection</w:t>
-      </w:r>
-    </w:p>
-    <w:p>
-      <w:pPr>
-        <w:rPr>
-          <w:lang w:val="en-US"/>
-        </w:rPr>
-      </w:pPr>
-      <w:r>
-        <w:rPr>
-          <w:lang w:val="en-US"/>
-        </w:rPr>
-        <w:t>The documentation of the Software System framework introduction was covered almost completely.</w:t>
-      </w:r>
-    </w:p>
-    <w:p>
-      <w:pPr>
-        <w:rPr>
-          <w:lang w:val="en-US"/>
-        </w:rPr>
-      </w:pPr>
-      <w:r>
-        <w:rPr>
-          <w:lang w:val="en-US"/>
-        </w:rPr>
-        <w:t>The following concepts were covered:</w:t>
-      </w:r>
-    </w:p>
-    <w:p>
-      <w:pPr>
-        <w:pStyle w:val="Spacing"/>
-        <w:rPr>
-          <w:lang w:val="en-US"/>
-        </w:rPr>
-      </w:pPr>
-    </w:p>
-    <w:p>
-      <w:pPr>
-        <w:ind w:left="284"/>
-        <w:rPr>
-          <w:lang w:val="en-US"/>
-        </w:rPr>
-      </w:pPr>
-      <w:r>
-        <w:rPr>
-          <w:lang w:val="en-US"/>
-        </w:rPr>
-        <w:t>- Automatic Containment</w:t>
-      </w:r>
-    </w:p>
-    <w:p>
-      <w:pPr>
-        <w:pStyle w:val="Spacing"/>
-        <w:rPr>
-          <w:lang w:val="en-US"/>
-        </w:rPr>
-      </w:pPr>
-    </w:p>
-    <w:p>
-      <w:pPr>
-        <w:rPr>
-          <w:lang w:val="en-US"/>
-        </w:rPr>
-      </w:pPr>
-      <w:r>
-        <w:rPr>
-          <w:lang w:val="en-US"/>
-        </w:rPr>
-        <w:t>Reflection on the goals:</w:t>
-      </w:r>
-    </w:p>
-    <w:p>
-      <w:pPr>
-        <w:pStyle w:val="Spacing"/>
-        <w:rPr>
-          <w:lang w:val="en-US"/>
-        </w:rPr>
-      </w:pPr>
-    </w:p>
-    <w:p>
-      <w:pPr>
-        <w:ind w:left="284"/>
-        <w:rPr>
-          <w:lang w:val="en-US"/>
-        </w:rPr>
-      </w:pPr>
-      <w:r>
-        <w:rPr>
-          <w:lang w:val="en-US"/>
-        </w:rPr>
-        <w:t>- Get more respect for what I do from family</w:t>
-      </w:r>
-    </w:p>
-    <w:p>
-      <w:pPr>
-        <w:pStyle w:val="Spacing"/>
-        <w:rPr>
-          <w:lang w:val="en-US"/>
-        </w:rPr>
-      </w:pPr>
-    </w:p>
-    <w:p>
-      <w:pPr>
-        <w:rPr>
-          <w:lang w:val="en-US"/>
-        </w:rPr>
-      </w:pPr>
-      <w:r>
-        <w:rPr>
-          <w:lang w:val="en-US"/>
-        </w:rPr>
-        <w:t xml:space="preserve">Respect from the family is probably just pending. But I guess my father was </w:t>
-      </w:r>
-      <w:r>
-        <w:rPr>
-          <w:lang w:val="en-US"/>
-        </w:rPr>
-        <w:t xml:space="preserve">more </w:t>
-      </w:r>
-      <w:r>
-        <w:rPr>
-          <w:lang w:val="en-US"/>
-        </w:rPr>
-        <w:t>convinced now.</w:t>
-      </w:r>
-    </w:p>
-    <w:p>
-      <w:pPr>
-        <w:rPr>
-          <w:lang w:val="en-US"/>
-        </w:rPr>
-      </w:pPr>
     </w:p>
     <w:sectPr>
       <w:headerReference w:type="even" r:id="rId7"/>
@@ -1287,7 +986,7 @@
 </file>
 
 <file path=word/endnotes.xml><?xml version="1.0" encoding="utf-8"?>
-<w:endnotes xmlns:wpc="http://schemas.microsoft.com/office/word/2010/wordprocessingCanvas" xmlns:cx="http://schemas.microsoft.com/office/drawing/2014/chartex" xmlns:cx1="http://schemas.microsoft.com/office/drawing/2015/9/8/chartex" xmlns:cx2="http://schemas.microsoft.com/office/drawing/2015/10/21/chartex" xmlns:cx3="http://schemas.microsoft.com/office/drawing/2016/5/9/chartex" xmlns:cx4="http://schemas.microsoft.com/office/drawing/2016/5/10/chartex" xmlns:cx5="http://schemas.microsoft.com/office/drawing/2016/5/11/chartex" xmlns:cx6="http://schemas.microsoft.com/office/drawing/2016/5/12/chartex" xmlns:cx7="http://schemas.microsoft.com/office/drawing/2016/5/13/chartex" xmlns:cx8="http://schemas.microsoft.com/office/drawing/2016/5/14/chartex" xmlns:mc="http://schemas.openxmlformats.org/markup-compatibility/2006" xmlns:aink="http://schemas.microsoft.com/office/drawing/2016/ink" xmlns:am3d="http://schemas.microsoft.com/office/drawing/2017/model3d" xmlns:o="urn:schemas-microsoft-com:office:office" xmlns:r="http://schemas.openxmlformats.org/officeDocument/2006/relationships" xmlns:m="http://schemas.openxmlformats.org/officeDocument/2006/math" xmlns:v="urn:schemas-microsoft-com:vml" xmlns:wp14="http://schemas.microsoft.com/office/word/2010/wordprocessingDrawing" xmlns:wp="http://schemas.openxmlformats.org/drawingml/2006/wordprocessingDrawing" xmlns:w10="urn:schemas-microsoft-com:office:word" xmlns:w="http://schemas.openxmlformats.org/wordprocessingml/2006/main" xmlns:w14="http://schemas.microsoft.com/office/word/2010/wordml" xmlns:w15="http://schemas.microsoft.com/office/word/2012/wordml" xmlns:w16cid="http://schemas.microsoft.com/office/word/2016/wordml/cid" xmlns:w16se="http://schemas.microsoft.com/office/word/2015/wordml/symex" xmlns:wpg="http://schemas.microsoft.com/office/word/2010/wordprocessingGroup" xmlns:wpi="http://schemas.microsoft.com/office/word/2010/wordprocessingInk" xmlns:wne="http://schemas.microsoft.com/office/word/2006/wordml" xmlns:wps="http://schemas.microsoft.com/office/word/2010/wordprocessingShape" mc:Ignorable="w14 w15 w16se w16cid wp14">
+<w:endnotes xmlns:wpc="http://schemas.microsoft.com/office/word/2010/wordprocessingCanvas" xmlns:cx="http://schemas.microsoft.com/office/drawing/2014/chartex" xmlns:cx1="http://schemas.microsoft.com/office/drawing/2015/9/8/chartex" xmlns:cx2="http://schemas.microsoft.com/office/drawing/2015/10/21/chartex" xmlns:cx3="http://schemas.microsoft.com/office/drawing/2016/5/9/chartex" xmlns:cx4="http://schemas.microsoft.com/office/drawing/2016/5/10/chartex" xmlns:cx5="http://schemas.microsoft.com/office/drawing/2016/5/11/chartex" xmlns:cx6="http://schemas.microsoft.com/office/drawing/2016/5/12/chartex" xmlns:cx7="http://schemas.microsoft.com/office/drawing/2016/5/13/chartex" xmlns:cx8="http://schemas.microsoft.com/office/drawing/2016/5/14/chartex" xmlns:mc="http://schemas.openxmlformats.org/markup-compatibility/2006" xmlns:aink="http://schemas.microsoft.com/office/drawing/2016/ink" xmlns:am3d="http://schemas.microsoft.com/office/drawing/2017/model3d" xmlns:o="urn:schemas-microsoft-com:office:office" xmlns:r="http://schemas.openxmlformats.org/officeDocument/2006/relationships" xmlns:m="http://schemas.openxmlformats.org/officeDocument/2006/math" xmlns:v="urn:schemas-microsoft-com:vml" xmlns:wp14="http://schemas.microsoft.com/office/word/2010/wordprocessingDrawing" xmlns:wp="http://schemas.openxmlformats.org/drawingml/2006/wordprocessingDrawing" xmlns:w10="urn:schemas-microsoft-com:office:word" xmlns:w="http://schemas.openxmlformats.org/wordprocessingml/2006/main" xmlns:w14="http://schemas.microsoft.com/office/word/2010/wordml" xmlns:w15="http://schemas.microsoft.com/office/word/2012/wordml" xmlns:w16cex="http://schemas.microsoft.com/office/word/2018/wordml/cex" xmlns:w16cid="http://schemas.microsoft.com/office/word/2016/wordml/cid" xmlns:w16="http://schemas.microsoft.com/office/word/2018/wordml" xmlns:w16se="http://schemas.microsoft.com/office/word/2015/wordml/symex" xmlns:wpg="http://schemas.microsoft.com/office/word/2010/wordprocessingGroup" xmlns:wpi="http://schemas.microsoft.com/office/word/2010/wordprocessingInk" xmlns:wne="http://schemas.microsoft.com/office/word/2006/wordml" xmlns:wps="http://schemas.microsoft.com/office/word/2010/wordprocessingShape" mc:Ignorable="w14 w15 w16se w16cid w16 w16cex wp14">
   <w:endnote w:type="separator" w:id="-1">
     <w:p>
       <w:r>
@@ -1306,7 +1005,7 @@
 </file>
 
 <file path=word/footer1.xml><?xml version="1.0" encoding="utf-8"?>
-<w:ftr xmlns:wpc="http://schemas.microsoft.com/office/word/2010/wordprocessingCanvas" xmlns:cx="http://schemas.microsoft.com/office/drawing/2014/chartex" xmlns:cx1="http://schemas.microsoft.com/office/drawing/2015/9/8/chartex" xmlns:cx2="http://schemas.microsoft.com/office/drawing/2015/10/21/chartex" xmlns:cx3="http://schemas.microsoft.com/office/drawing/2016/5/9/chartex" xmlns:cx4="http://schemas.microsoft.com/office/drawing/2016/5/10/chartex" xmlns:cx5="http://schemas.microsoft.com/office/drawing/2016/5/11/chartex" xmlns:cx6="http://schemas.microsoft.com/office/drawing/2016/5/12/chartex" xmlns:cx7="http://schemas.microsoft.com/office/drawing/2016/5/13/chartex" xmlns:cx8="http://schemas.microsoft.com/office/drawing/2016/5/14/chartex" xmlns:mc="http://schemas.openxmlformats.org/markup-compatibility/2006" xmlns:aink="http://schemas.microsoft.com/office/drawing/2016/ink" xmlns:am3d="http://schemas.microsoft.com/office/drawing/2017/model3d" xmlns:o="urn:schemas-microsoft-com:office:office" xmlns:r="http://schemas.openxmlformats.org/officeDocument/2006/relationships" xmlns:m="http://schemas.openxmlformats.org/officeDocument/2006/math" xmlns:v="urn:schemas-microsoft-com:vml" xmlns:wp14="http://schemas.microsoft.com/office/word/2010/wordprocessingDrawing" xmlns:wp="http://schemas.openxmlformats.org/drawingml/2006/wordprocessingDrawing" xmlns:w10="urn:schemas-microsoft-com:office:word" xmlns:w="http://schemas.openxmlformats.org/wordprocessingml/2006/main" xmlns:w14="http://schemas.microsoft.com/office/word/2010/wordml" xmlns:w15="http://schemas.microsoft.com/office/word/2012/wordml" xmlns:w16cid="http://schemas.microsoft.com/office/word/2016/wordml/cid" xmlns:w16se="http://schemas.microsoft.com/office/word/2015/wordml/symex" xmlns:wpg="http://schemas.microsoft.com/office/word/2010/wordprocessingGroup" xmlns:wpi="http://schemas.microsoft.com/office/word/2010/wordprocessingInk" xmlns:wne="http://schemas.microsoft.com/office/word/2006/wordml" xmlns:wps="http://schemas.microsoft.com/office/word/2010/wordprocessingShape" mc:Ignorable="w14 w15 w16se w16cid wp14">
+<w:ftr xmlns:wpc="http://schemas.microsoft.com/office/word/2010/wordprocessingCanvas" xmlns:cx="http://schemas.microsoft.com/office/drawing/2014/chartex" xmlns:cx1="http://schemas.microsoft.com/office/drawing/2015/9/8/chartex" xmlns:cx2="http://schemas.microsoft.com/office/drawing/2015/10/21/chartex" xmlns:cx3="http://schemas.microsoft.com/office/drawing/2016/5/9/chartex" xmlns:cx4="http://schemas.microsoft.com/office/drawing/2016/5/10/chartex" xmlns:cx5="http://schemas.microsoft.com/office/drawing/2016/5/11/chartex" xmlns:cx6="http://schemas.microsoft.com/office/drawing/2016/5/12/chartex" xmlns:cx7="http://schemas.microsoft.com/office/drawing/2016/5/13/chartex" xmlns:cx8="http://schemas.microsoft.com/office/drawing/2016/5/14/chartex" xmlns:mc="http://schemas.openxmlformats.org/markup-compatibility/2006" xmlns:aink="http://schemas.microsoft.com/office/drawing/2016/ink" xmlns:am3d="http://schemas.microsoft.com/office/drawing/2017/model3d" xmlns:o="urn:schemas-microsoft-com:office:office" xmlns:r="http://schemas.openxmlformats.org/officeDocument/2006/relationships" xmlns:m="http://schemas.openxmlformats.org/officeDocument/2006/math" xmlns:v="urn:schemas-microsoft-com:vml" xmlns:wp14="http://schemas.microsoft.com/office/word/2010/wordprocessingDrawing" xmlns:wp="http://schemas.openxmlformats.org/drawingml/2006/wordprocessingDrawing" xmlns:w10="urn:schemas-microsoft-com:office:word" xmlns:w="http://schemas.openxmlformats.org/wordprocessingml/2006/main" xmlns:w14="http://schemas.microsoft.com/office/word/2010/wordml" xmlns:w15="http://schemas.microsoft.com/office/word/2012/wordml" xmlns:w16cex="http://schemas.microsoft.com/office/word/2018/wordml/cex" xmlns:w16cid="http://schemas.microsoft.com/office/word/2016/wordml/cid" xmlns:w16="http://schemas.microsoft.com/office/word/2018/wordml" xmlns:w16se="http://schemas.microsoft.com/office/word/2015/wordml/symex" xmlns:wpg="http://schemas.microsoft.com/office/word/2010/wordprocessingGroup" xmlns:wpi="http://schemas.microsoft.com/office/word/2010/wordprocessingInk" xmlns:wne="http://schemas.microsoft.com/office/word/2006/wordml" xmlns:wps="http://schemas.microsoft.com/office/word/2010/wordprocessingShape" mc:Ignorable="w14 w15 w16se w16cid w16 w16cex wp14">
   <w:p>
     <w:pPr>
       <w:pStyle w:val="Footer"/>
@@ -1316,7 +1015,7 @@
 </file>
 
 <file path=word/footer2.xml><?xml version="1.0" encoding="utf-8"?>
-<w:ftr xmlns:wpc="http://schemas.microsoft.com/office/word/2010/wordprocessingCanvas" xmlns:cx="http://schemas.microsoft.com/office/drawing/2014/chartex" xmlns:cx1="http://schemas.microsoft.com/office/drawing/2015/9/8/chartex" xmlns:cx2="http://schemas.microsoft.com/office/drawing/2015/10/21/chartex" xmlns:cx3="http://schemas.microsoft.com/office/drawing/2016/5/9/chartex" xmlns:cx4="http://schemas.microsoft.com/office/drawing/2016/5/10/chartex" xmlns:cx5="http://schemas.microsoft.com/office/drawing/2016/5/11/chartex" xmlns:cx6="http://schemas.microsoft.com/office/drawing/2016/5/12/chartex" xmlns:cx7="http://schemas.microsoft.com/office/drawing/2016/5/13/chartex" xmlns:cx8="http://schemas.microsoft.com/office/drawing/2016/5/14/chartex" xmlns:mc="http://schemas.openxmlformats.org/markup-compatibility/2006" xmlns:aink="http://schemas.microsoft.com/office/drawing/2016/ink" xmlns:am3d="http://schemas.microsoft.com/office/drawing/2017/model3d" xmlns:o="urn:schemas-microsoft-com:office:office" xmlns:r="http://schemas.openxmlformats.org/officeDocument/2006/relationships" xmlns:m="http://schemas.openxmlformats.org/officeDocument/2006/math" xmlns:v="urn:schemas-microsoft-com:vml" xmlns:wp14="http://schemas.microsoft.com/office/word/2010/wordprocessingDrawing" xmlns:wp="http://schemas.openxmlformats.org/drawingml/2006/wordprocessingDrawing" xmlns:w10="urn:schemas-microsoft-com:office:word" xmlns:w="http://schemas.openxmlformats.org/wordprocessingml/2006/main" xmlns:w14="http://schemas.microsoft.com/office/word/2010/wordml" xmlns:w15="http://schemas.microsoft.com/office/word/2012/wordml" xmlns:w16cid="http://schemas.microsoft.com/office/word/2016/wordml/cid" xmlns:w16se="http://schemas.microsoft.com/office/word/2015/wordml/symex" xmlns:wpg="http://schemas.microsoft.com/office/word/2010/wordprocessingGroup" xmlns:wpi="http://schemas.microsoft.com/office/word/2010/wordprocessingInk" xmlns:wne="http://schemas.microsoft.com/office/word/2006/wordml" xmlns:wps="http://schemas.microsoft.com/office/word/2010/wordprocessingShape" mc:Ignorable="w14 w15 w16se w16cid wp14">
+<w:ftr xmlns:wpc="http://schemas.microsoft.com/office/word/2010/wordprocessingCanvas" xmlns:cx="http://schemas.microsoft.com/office/drawing/2014/chartex" xmlns:cx1="http://schemas.microsoft.com/office/drawing/2015/9/8/chartex" xmlns:cx2="http://schemas.microsoft.com/office/drawing/2015/10/21/chartex" xmlns:cx3="http://schemas.microsoft.com/office/drawing/2016/5/9/chartex" xmlns:cx4="http://schemas.microsoft.com/office/drawing/2016/5/10/chartex" xmlns:cx5="http://schemas.microsoft.com/office/drawing/2016/5/11/chartex" xmlns:cx6="http://schemas.microsoft.com/office/drawing/2016/5/12/chartex" xmlns:cx7="http://schemas.microsoft.com/office/drawing/2016/5/13/chartex" xmlns:cx8="http://schemas.microsoft.com/office/drawing/2016/5/14/chartex" xmlns:mc="http://schemas.openxmlformats.org/markup-compatibility/2006" xmlns:aink="http://schemas.microsoft.com/office/drawing/2016/ink" xmlns:am3d="http://schemas.microsoft.com/office/drawing/2017/model3d" xmlns:o="urn:schemas-microsoft-com:office:office" xmlns:r="http://schemas.openxmlformats.org/officeDocument/2006/relationships" xmlns:m="http://schemas.openxmlformats.org/officeDocument/2006/math" xmlns:v="urn:schemas-microsoft-com:vml" xmlns:wp14="http://schemas.microsoft.com/office/word/2010/wordprocessingDrawing" xmlns:wp="http://schemas.openxmlformats.org/drawingml/2006/wordprocessingDrawing" xmlns:w10="urn:schemas-microsoft-com:office:word" xmlns:w="http://schemas.openxmlformats.org/wordprocessingml/2006/main" xmlns:w14="http://schemas.microsoft.com/office/word/2010/wordml" xmlns:w15="http://schemas.microsoft.com/office/word/2012/wordml" xmlns:w16cex="http://schemas.microsoft.com/office/word/2018/wordml/cex" xmlns:w16cid="http://schemas.microsoft.com/office/word/2016/wordml/cid" xmlns:w16="http://schemas.microsoft.com/office/word/2018/wordml" xmlns:w16se="http://schemas.microsoft.com/office/word/2015/wordml/symex" xmlns:wpg="http://schemas.microsoft.com/office/word/2010/wordprocessingGroup" xmlns:wpi="http://schemas.microsoft.com/office/word/2010/wordprocessingInk" xmlns:wne="http://schemas.microsoft.com/office/word/2006/wordml" xmlns:wps="http://schemas.microsoft.com/office/word/2010/wordprocessingShape" mc:Ignorable="w14 w15 w16se w16cid w16 w16cex wp14">
   <w:p>
     <w:pPr>
       <w:pStyle w:val="Footer"/>
@@ -1326,7 +1025,7 @@
 </file>
 
 <file path=word/footer3.xml><?xml version="1.0" encoding="utf-8"?>
-<w:ftr xmlns:wpc="http://schemas.microsoft.com/office/word/2010/wordprocessingCanvas" xmlns:cx="http://schemas.microsoft.com/office/drawing/2014/chartex" xmlns:cx1="http://schemas.microsoft.com/office/drawing/2015/9/8/chartex" xmlns:cx2="http://schemas.microsoft.com/office/drawing/2015/10/21/chartex" xmlns:cx3="http://schemas.microsoft.com/office/drawing/2016/5/9/chartex" xmlns:cx4="http://schemas.microsoft.com/office/drawing/2016/5/10/chartex" xmlns:cx5="http://schemas.microsoft.com/office/drawing/2016/5/11/chartex" xmlns:cx6="http://schemas.microsoft.com/office/drawing/2016/5/12/chartex" xmlns:cx7="http://schemas.microsoft.com/office/drawing/2016/5/13/chartex" xmlns:cx8="http://schemas.microsoft.com/office/drawing/2016/5/14/chartex" xmlns:mc="http://schemas.openxmlformats.org/markup-compatibility/2006" xmlns:aink="http://schemas.microsoft.com/office/drawing/2016/ink" xmlns:am3d="http://schemas.microsoft.com/office/drawing/2017/model3d" xmlns:o="urn:schemas-microsoft-com:office:office" xmlns:r="http://schemas.openxmlformats.org/officeDocument/2006/relationships" xmlns:m="http://schemas.openxmlformats.org/officeDocument/2006/math" xmlns:v="urn:schemas-microsoft-com:vml" xmlns:wp14="http://schemas.microsoft.com/office/word/2010/wordprocessingDrawing" xmlns:wp="http://schemas.openxmlformats.org/drawingml/2006/wordprocessingDrawing" xmlns:w10="urn:schemas-microsoft-com:office:word" xmlns:w="http://schemas.openxmlformats.org/wordprocessingml/2006/main" xmlns:w14="http://schemas.microsoft.com/office/word/2010/wordml" xmlns:w15="http://schemas.microsoft.com/office/word/2012/wordml" xmlns:w16cid="http://schemas.microsoft.com/office/word/2016/wordml/cid" xmlns:w16se="http://schemas.microsoft.com/office/word/2015/wordml/symex" xmlns:wpg="http://schemas.microsoft.com/office/word/2010/wordprocessingGroup" xmlns:wpi="http://schemas.microsoft.com/office/word/2010/wordprocessingInk" xmlns:wne="http://schemas.microsoft.com/office/word/2006/wordml" xmlns:wps="http://schemas.microsoft.com/office/word/2010/wordprocessingShape" mc:Ignorable="w14 w15 w16se w16cid wp14">
+<w:ftr xmlns:wpc="http://schemas.microsoft.com/office/word/2010/wordprocessingCanvas" xmlns:cx="http://schemas.microsoft.com/office/drawing/2014/chartex" xmlns:cx1="http://schemas.microsoft.com/office/drawing/2015/9/8/chartex" xmlns:cx2="http://schemas.microsoft.com/office/drawing/2015/10/21/chartex" xmlns:cx3="http://schemas.microsoft.com/office/drawing/2016/5/9/chartex" xmlns:cx4="http://schemas.microsoft.com/office/drawing/2016/5/10/chartex" xmlns:cx5="http://schemas.microsoft.com/office/drawing/2016/5/11/chartex" xmlns:cx6="http://schemas.microsoft.com/office/drawing/2016/5/12/chartex" xmlns:cx7="http://schemas.microsoft.com/office/drawing/2016/5/13/chartex" xmlns:cx8="http://schemas.microsoft.com/office/drawing/2016/5/14/chartex" xmlns:mc="http://schemas.openxmlformats.org/markup-compatibility/2006" xmlns:aink="http://schemas.microsoft.com/office/drawing/2016/ink" xmlns:am3d="http://schemas.microsoft.com/office/drawing/2017/model3d" xmlns:o="urn:schemas-microsoft-com:office:office" xmlns:r="http://schemas.openxmlformats.org/officeDocument/2006/relationships" xmlns:m="http://schemas.openxmlformats.org/officeDocument/2006/math" xmlns:v="urn:schemas-microsoft-com:vml" xmlns:wp14="http://schemas.microsoft.com/office/word/2010/wordprocessingDrawing" xmlns:wp="http://schemas.openxmlformats.org/drawingml/2006/wordprocessingDrawing" xmlns:w10="urn:schemas-microsoft-com:office:word" xmlns:w="http://schemas.openxmlformats.org/wordprocessingml/2006/main" xmlns:w14="http://schemas.microsoft.com/office/word/2010/wordml" xmlns:w15="http://schemas.microsoft.com/office/word/2012/wordml" xmlns:w16cex="http://schemas.microsoft.com/office/word/2018/wordml/cex" xmlns:w16cid="http://schemas.microsoft.com/office/word/2016/wordml/cid" xmlns:w16="http://schemas.microsoft.com/office/word/2018/wordml" xmlns:w16se="http://schemas.microsoft.com/office/word/2015/wordml/symex" xmlns:wpg="http://schemas.microsoft.com/office/word/2010/wordprocessingGroup" xmlns:wpi="http://schemas.microsoft.com/office/word/2010/wordprocessingInk" xmlns:wne="http://schemas.microsoft.com/office/word/2006/wordml" xmlns:wps="http://schemas.microsoft.com/office/word/2010/wordprocessingShape" mc:Ignorable="w14 w15 w16se w16cid w16 w16cex wp14">
   <w:p>
     <w:pPr>
       <w:pStyle w:val="Footer"/>
@@ -1336,7 +1035,7 @@
 </file>
 
 <file path=word/footnotes.xml><?xml version="1.0" encoding="utf-8"?>
-<w:footnotes xmlns:wpc="http://schemas.microsoft.com/office/word/2010/wordprocessingCanvas" xmlns:cx="http://schemas.microsoft.com/office/drawing/2014/chartex" xmlns:cx1="http://schemas.microsoft.com/office/drawing/2015/9/8/chartex" xmlns:cx2="http://schemas.microsoft.com/office/drawing/2015/10/21/chartex" xmlns:cx3="http://schemas.microsoft.com/office/drawing/2016/5/9/chartex" xmlns:cx4="http://schemas.microsoft.com/office/drawing/2016/5/10/chartex" xmlns:cx5="http://schemas.microsoft.com/office/drawing/2016/5/11/chartex" xmlns:cx6="http://schemas.microsoft.com/office/drawing/2016/5/12/chartex" xmlns:cx7="http://schemas.microsoft.com/office/drawing/2016/5/13/chartex" xmlns:cx8="http://schemas.microsoft.com/office/drawing/2016/5/14/chartex" xmlns:mc="http://schemas.openxmlformats.org/markup-compatibility/2006" xmlns:aink="http://schemas.microsoft.com/office/drawing/2016/ink" xmlns:am3d="http://schemas.microsoft.com/office/drawing/2017/model3d" xmlns:o="urn:schemas-microsoft-com:office:office" xmlns:r="http://schemas.openxmlformats.org/officeDocument/2006/relationships" xmlns:m="http://schemas.openxmlformats.org/officeDocument/2006/math" xmlns:v="urn:schemas-microsoft-com:vml" xmlns:wp14="http://schemas.microsoft.com/office/word/2010/wordprocessingDrawing" xmlns:wp="http://schemas.openxmlformats.org/drawingml/2006/wordprocessingDrawing" xmlns:w10="urn:schemas-microsoft-com:office:word" xmlns:w="http://schemas.openxmlformats.org/wordprocessingml/2006/main" xmlns:w14="http://schemas.microsoft.com/office/word/2010/wordml" xmlns:w15="http://schemas.microsoft.com/office/word/2012/wordml" xmlns:w16cid="http://schemas.microsoft.com/office/word/2016/wordml/cid" xmlns:w16se="http://schemas.microsoft.com/office/word/2015/wordml/symex" xmlns:wpg="http://schemas.microsoft.com/office/word/2010/wordprocessingGroup" xmlns:wpi="http://schemas.microsoft.com/office/word/2010/wordprocessingInk" xmlns:wne="http://schemas.microsoft.com/office/word/2006/wordml" xmlns:wps="http://schemas.microsoft.com/office/word/2010/wordprocessingShape" mc:Ignorable="w14 w15 w16se w16cid wp14">
+<w:footnotes xmlns:wpc="http://schemas.microsoft.com/office/word/2010/wordprocessingCanvas" xmlns:cx="http://schemas.microsoft.com/office/drawing/2014/chartex" xmlns:cx1="http://schemas.microsoft.com/office/drawing/2015/9/8/chartex" xmlns:cx2="http://schemas.microsoft.com/office/drawing/2015/10/21/chartex" xmlns:cx3="http://schemas.microsoft.com/office/drawing/2016/5/9/chartex" xmlns:cx4="http://schemas.microsoft.com/office/drawing/2016/5/10/chartex" xmlns:cx5="http://schemas.microsoft.com/office/drawing/2016/5/11/chartex" xmlns:cx6="http://schemas.microsoft.com/office/drawing/2016/5/12/chartex" xmlns:cx7="http://schemas.microsoft.com/office/drawing/2016/5/13/chartex" xmlns:cx8="http://schemas.microsoft.com/office/drawing/2016/5/14/chartex" xmlns:mc="http://schemas.openxmlformats.org/markup-compatibility/2006" xmlns:aink="http://schemas.microsoft.com/office/drawing/2016/ink" xmlns:am3d="http://schemas.microsoft.com/office/drawing/2017/model3d" xmlns:o="urn:schemas-microsoft-com:office:office" xmlns:r="http://schemas.openxmlformats.org/officeDocument/2006/relationships" xmlns:m="http://schemas.openxmlformats.org/officeDocument/2006/math" xmlns:v="urn:schemas-microsoft-com:vml" xmlns:wp14="http://schemas.microsoft.com/office/word/2010/wordprocessingDrawing" xmlns:wp="http://schemas.openxmlformats.org/drawingml/2006/wordprocessingDrawing" xmlns:w10="urn:schemas-microsoft-com:office:word" xmlns:w="http://schemas.openxmlformats.org/wordprocessingml/2006/main" xmlns:w14="http://schemas.microsoft.com/office/word/2010/wordml" xmlns:w15="http://schemas.microsoft.com/office/word/2012/wordml" xmlns:w16cex="http://schemas.microsoft.com/office/word/2018/wordml/cex" xmlns:w16cid="http://schemas.microsoft.com/office/word/2016/wordml/cid" xmlns:w16="http://schemas.microsoft.com/office/word/2018/wordml" xmlns:w16se="http://schemas.microsoft.com/office/word/2015/wordml/symex" xmlns:wpg="http://schemas.microsoft.com/office/word/2010/wordprocessingGroup" xmlns:wpi="http://schemas.microsoft.com/office/word/2010/wordprocessingInk" xmlns:wne="http://schemas.microsoft.com/office/word/2006/wordml" xmlns:wps="http://schemas.microsoft.com/office/word/2010/wordprocessingShape" mc:Ignorable="w14 w15 w16se w16cid w16 w16cex wp14">
   <w:footnote w:type="separator" w:id="-1">
     <w:p>
       <w:r>
@@ -1355,7 +1054,7 @@
 </file>
 
 <file path=word/header1.xml><?xml version="1.0" encoding="utf-8"?>
-<w:hdr xmlns:wpc="http://schemas.microsoft.com/office/word/2010/wordprocessingCanvas" xmlns:cx="http://schemas.microsoft.com/office/drawing/2014/chartex" xmlns:cx1="http://schemas.microsoft.com/office/drawing/2015/9/8/chartex" xmlns:cx2="http://schemas.microsoft.com/office/drawing/2015/10/21/chartex" xmlns:cx3="http://schemas.microsoft.com/office/drawing/2016/5/9/chartex" xmlns:cx4="http://schemas.microsoft.com/office/drawing/2016/5/10/chartex" xmlns:cx5="http://schemas.microsoft.com/office/drawing/2016/5/11/chartex" xmlns:cx6="http://schemas.microsoft.com/office/drawing/2016/5/12/chartex" xmlns:cx7="http://schemas.microsoft.com/office/drawing/2016/5/13/chartex" xmlns:cx8="http://schemas.microsoft.com/office/drawing/2016/5/14/chartex" xmlns:mc="http://schemas.openxmlformats.org/markup-compatibility/2006" xmlns:aink="http://schemas.microsoft.com/office/drawing/2016/ink" xmlns:am3d="http://schemas.microsoft.com/office/drawing/2017/model3d" xmlns:o="urn:schemas-microsoft-com:office:office" xmlns:r="http://schemas.openxmlformats.org/officeDocument/2006/relationships" xmlns:m="http://schemas.openxmlformats.org/officeDocument/2006/math" xmlns:v="urn:schemas-microsoft-com:vml" xmlns:wp14="http://schemas.microsoft.com/office/word/2010/wordprocessingDrawing" xmlns:wp="http://schemas.openxmlformats.org/drawingml/2006/wordprocessingDrawing" xmlns:w10="urn:schemas-microsoft-com:office:word" xmlns:w="http://schemas.openxmlformats.org/wordprocessingml/2006/main" xmlns:w14="http://schemas.microsoft.com/office/word/2010/wordml" xmlns:w15="http://schemas.microsoft.com/office/word/2012/wordml" xmlns:w16cid="http://schemas.microsoft.com/office/word/2016/wordml/cid" xmlns:w16se="http://schemas.microsoft.com/office/word/2015/wordml/symex" xmlns:wpg="http://schemas.microsoft.com/office/word/2010/wordprocessingGroup" xmlns:wpi="http://schemas.microsoft.com/office/word/2010/wordprocessingInk" xmlns:wne="http://schemas.microsoft.com/office/word/2006/wordml" xmlns:wps="http://schemas.microsoft.com/office/word/2010/wordprocessingShape" mc:Ignorable="w14 w15 w16se w16cid wp14">
+<w:hdr xmlns:wpc="http://schemas.microsoft.com/office/word/2010/wordprocessingCanvas" xmlns:cx="http://schemas.microsoft.com/office/drawing/2014/chartex" xmlns:cx1="http://schemas.microsoft.com/office/drawing/2015/9/8/chartex" xmlns:cx2="http://schemas.microsoft.com/office/drawing/2015/10/21/chartex" xmlns:cx3="http://schemas.microsoft.com/office/drawing/2016/5/9/chartex" xmlns:cx4="http://schemas.microsoft.com/office/drawing/2016/5/10/chartex" xmlns:cx5="http://schemas.microsoft.com/office/drawing/2016/5/11/chartex" xmlns:cx6="http://schemas.microsoft.com/office/drawing/2016/5/12/chartex" xmlns:cx7="http://schemas.microsoft.com/office/drawing/2016/5/13/chartex" xmlns:cx8="http://schemas.microsoft.com/office/drawing/2016/5/14/chartex" xmlns:mc="http://schemas.openxmlformats.org/markup-compatibility/2006" xmlns:aink="http://schemas.microsoft.com/office/drawing/2016/ink" xmlns:am3d="http://schemas.microsoft.com/office/drawing/2017/model3d" xmlns:o="urn:schemas-microsoft-com:office:office" xmlns:r="http://schemas.openxmlformats.org/officeDocument/2006/relationships" xmlns:m="http://schemas.openxmlformats.org/officeDocument/2006/math" xmlns:v="urn:schemas-microsoft-com:vml" xmlns:wp14="http://schemas.microsoft.com/office/word/2010/wordprocessingDrawing" xmlns:wp="http://schemas.openxmlformats.org/drawingml/2006/wordprocessingDrawing" xmlns:w10="urn:schemas-microsoft-com:office:word" xmlns:w="http://schemas.openxmlformats.org/wordprocessingml/2006/main" xmlns:w14="http://schemas.microsoft.com/office/word/2010/wordml" xmlns:w15="http://schemas.microsoft.com/office/word/2012/wordml" xmlns:w16cex="http://schemas.microsoft.com/office/word/2018/wordml/cex" xmlns:w16cid="http://schemas.microsoft.com/office/word/2016/wordml/cid" xmlns:w16="http://schemas.microsoft.com/office/word/2018/wordml" xmlns:w16se="http://schemas.microsoft.com/office/word/2015/wordml/symex" xmlns:wpg="http://schemas.microsoft.com/office/word/2010/wordprocessingGroup" xmlns:wpi="http://schemas.microsoft.com/office/word/2010/wordprocessingInk" xmlns:wne="http://schemas.microsoft.com/office/word/2006/wordml" xmlns:wps="http://schemas.microsoft.com/office/word/2010/wordprocessingShape" mc:Ignorable="w14 w15 w16se w16cid w16 w16cex wp14">
   <w:p>
     <w:pPr>
       <w:pStyle w:val="Header"/>
@@ -1365,7 +1064,7 @@
 </file>
 
 <file path=word/header2.xml><?xml version="1.0" encoding="utf-8"?>
-<w:hdr xmlns:wpc="http://schemas.microsoft.com/office/word/2010/wordprocessingCanvas" xmlns:cx="http://schemas.microsoft.com/office/drawing/2014/chartex" xmlns:cx1="http://schemas.microsoft.com/office/drawing/2015/9/8/chartex" xmlns:cx2="http://schemas.microsoft.com/office/drawing/2015/10/21/chartex" xmlns:cx3="http://schemas.microsoft.com/office/drawing/2016/5/9/chartex" xmlns:cx4="http://schemas.microsoft.com/office/drawing/2016/5/10/chartex" xmlns:cx5="http://schemas.microsoft.com/office/drawing/2016/5/11/chartex" xmlns:cx6="http://schemas.microsoft.com/office/drawing/2016/5/12/chartex" xmlns:cx7="http://schemas.microsoft.com/office/drawing/2016/5/13/chartex" xmlns:cx8="http://schemas.microsoft.com/office/drawing/2016/5/14/chartex" xmlns:mc="http://schemas.openxmlformats.org/markup-compatibility/2006" xmlns:aink="http://schemas.microsoft.com/office/drawing/2016/ink" xmlns:am3d="http://schemas.microsoft.com/office/drawing/2017/model3d" xmlns:o="urn:schemas-microsoft-com:office:office" xmlns:r="http://schemas.openxmlformats.org/officeDocument/2006/relationships" xmlns:m="http://schemas.openxmlformats.org/officeDocument/2006/math" xmlns:v="urn:schemas-microsoft-com:vml" xmlns:wp14="http://schemas.microsoft.com/office/word/2010/wordprocessingDrawing" xmlns:wp="http://schemas.openxmlformats.org/drawingml/2006/wordprocessingDrawing" xmlns:w10="urn:schemas-microsoft-com:office:word" xmlns:w="http://schemas.openxmlformats.org/wordprocessingml/2006/main" xmlns:w14="http://schemas.microsoft.com/office/word/2010/wordml" xmlns:w15="http://schemas.microsoft.com/office/word/2012/wordml" xmlns:w16cid="http://schemas.microsoft.com/office/word/2016/wordml/cid" xmlns:w16se="http://schemas.microsoft.com/office/word/2015/wordml/symex" xmlns:wpg="http://schemas.microsoft.com/office/word/2010/wordprocessingGroup" xmlns:wpi="http://schemas.microsoft.com/office/word/2010/wordprocessingInk" xmlns:wne="http://schemas.microsoft.com/office/word/2006/wordml" xmlns:wps="http://schemas.microsoft.com/office/word/2010/wordprocessingShape" mc:Ignorable="w14 w15 w16se w16cid wp14">
+<w:hdr xmlns:wpc="http://schemas.microsoft.com/office/word/2010/wordprocessingCanvas" xmlns:cx="http://schemas.microsoft.com/office/drawing/2014/chartex" xmlns:cx1="http://schemas.microsoft.com/office/drawing/2015/9/8/chartex" xmlns:cx2="http://schemas.microsoft.com/office/drawing/2015/10/21/chartex" xmlns:cx3="http://schemas.microsoft.com/office/drawing/2016/5/9/chartex" xmlns:cx4="http://schemas.microsoft.com/office/drawing/2016/5/10/chartex" xmlns:cx5="http://schemas.microsoft.com/office/drawing/2016/5/11/chartex" xmlns:cx6="http://schemas.microsoft.com/office/drawing/2016/5/12/chartex" xmlns:cx7="http://schemas.microsoft.com/office/drawing/2016/5/13/chartex" xmlns:cx8="http://schemas.microsoft.com/office/drawing/2016/5/14/chartex" xmlns:mc="http://schemas.openxmlformats.org/markup-compatibility/2006" xmlns:aink="http://schemas.microsoft.com/office/drawing/2016/ink" xmlns:am3d="http://schemas.microsoft.com/office/drawing/2017/model3d" xmlns:o="urn:schemas-microsoft-com:office:office" xmlns:r="http://schemas.openxmlformats.org/officeDocument/2006/relationships" xmlns:m="http://schemas.openxmlformats.org/officeDocument/2006/math" xmlns:v="urn:schemas-microsoft-com:vml" xmlns:wp14="http://schemas.microsoft.com/office/word/2010/wordprocessingDrawing" xmlns:wp="http://schemas.openxmlformats.org/drawingml/2006/wordprocessingDrawing" xmlns:w10="urn:schemas-microsoft-com:office:word" xmlns:w="http://schemas.openxmlformats.org/wordprocessingml/2006/main" xmlns:w14="http://schemas.microsoft.com/office/word/2010/wordml" xmlns:w15="http://schemas.microsoft.com/office/word/2012/wordml" xmlns:w16cex="http://schemas.microsoft.com/office/word/2018/wordml/cex" xmlns:w16cid="http://schemas.microsoft.com/office/word/2016/wordml/cid" xmlns:w16="http://schemas.microsoft.com/office/word/2018/wordml" xmlns:w16se="http://schemas.microsoft.com/office/word/2015/wordml/symex" xmlns:wpg="http://schemas.microsoft.com/office/word/2010/wordprocessingGroup" xmlns:wpi="http://schemas.microsoft.com/office/word/2010/wordprocessingInk" xmlns:wne="http://schemas.microsoft.com/office/word/2006/wordml" xmlns:wps="http://schemas.microsoft.com/office/word/2010/wordprocessingShape" mc:Ignorable="w14 w15 w16se w16cid w16 w16cex wp14">
   <w:p>
     <w:pPr>
       <w:pStyle w:val="Header"/>
@@ -1375,7 +1074,7 @@
 </file>
 
 <file path=word/header3.xml><?xml version="1.0" encoding="utf-8"?>
-<w:hdr xmlns:wpc="http://schemas.microsoft.com/office/word/2010/wordprocessingCanvas" xmlns:cx="http://schemas.microsoft.com/office/drawing/2014/chartex" xmlns:cx1="http://schemas.microsoft.com/office/drawing/2015/9/8/chartex" xmlns:cx2="http://schemas.microsoft.com/office/drawing/2015/10/21/chartex" xmlns:cx3="http://schemas.microsoft.com/office/drawing/2016/5/9/chartex" xmlns:cx4="http://schemas.microsoft.com/office/drawing/2016/5/10/chartex" xmlns:cx5="http://schemas.microsoft.com/office/drawing/2016/5/11/chartex" xmlns:cx6="http://schemas.microsoft.com/office/drawing/2016/5/12/chartex" xmlns:cx7="http://schemas.microsoft.com/office/drawing/2016/5/13/chartex" xmlns:cx8="http://schemas.microsoft.com/office/drawing/2016/5/14/chartex" xmlns:mc="http://schemas.openxmlformats.org/markup-compatibility/2006" xmlns:aink="http://schemas.microsoft.com/office/drawing/2016/ink" xmlns:am3d="http://schemas.microsoft.com/office/drawing/2017/model3d" xmlns:o="urn:schemas-microsoft-com:office:office" xmlns:r="http://schemas.openxmlformats.org/officeDocument/2006/relationships" xmlns:m="http://schemas.openxmlformats.org/officeDocument/2006/math" xmlns:v="urn:schemas-microsoft-com:vml" xmlns:wp14="http://schemas.microsoft.com/office/word/2010/wordprocessingDrawing" xmlns:wp="http://schemas.openxmlformats.org/drawingml/2006/wordprocessingDrawing" xmlns:w10="urn:schemas-microsoft-com:office:word" xmlns:w="http://schemas.openxmlformats.org/wordprocessingml/2006/main" xmlns:w14="http://schemas.microsoft.com/office/word/2010/wordml" xmlns:w15="http://schemas.microsoft.com/office/word/2012/wordml" xmlns:w16cid="http://schemas.microsoft.com/office/word/2016/wordml/cid" xmlns:w16se="http://schemas.microsoft.com/office/word/2015/wordml/symex" xmlns:wpg="http://schemas.microsoft.com/office/word/2010/wordprocessingGroup" xmlns:wpi="http://schemas.microsoft.com/office/word/2010/wordprocessingInk" xmlns:wne="http://schemas.microsoft.com/office/word/2006/wordml" xmlns:wps="http://schemas.microsoft.com/office/word/2010/wordprocessingShape" mc:Ignorable="w14 w15 w16se w16cid wp14">
+<w:hdr xmlns:wpc="http://schemas.microsoft.com/office/word/2010/wordprocessingCanvas" xmlns:cx="http://schemas.microsoft.com/office/drawing/2014/chartex" xmlns:cx1="http://schemas.microsoft.com/office/drawing/2015/9/8/chartex" xmlns:cx2="http://schemas.microsoft.com/office/drawing/2015/10/21/chartex" xmlns:cx3="http://schemas.microsoft.com/office/drawing/2016/5/9/chartex" xmlns:cx4="http://schemas.microsoft.com/office/drawing/2016/5/10/chartex" xmlns:cx5="http://schemas.microsoft.com/office/drawing/2016/5/11/chartex" xmlns:cx6="http://schemas.microsoft.com/office/drawing/2016/5/12/chartex" xmlns:cx7="http://schemas.microsoft.com/office/drawing/2016/5/13/chartex" xmlns:cx8="http://schemas.microsoft.com/office/drawing/2016/5/14/chartex" xmlns:mc="http://schemas.openxmlformats.org/markup-compatibility/2006" xmlns:aink="http://schemas.microsoft.com/office/drawing/2016/ink" xmlns:am3d="http://schemas.microsoft.com/office/drawing/2017/model3d" xmlns:o="urn:schemas-microsoft-com:office:office" xmlns:r="http://schemas.openxmlformats.org/officeDocument/2006/relationships" xmlns:m="http://schemas.openxmlformats.org/officeDocument/2006/math" xmlns:v="urn:schemas-microsoft-com:vml" xmlns:wp14="http://schemas.microsoft.com/office/word/2010/wordprocessingDrawing" xmlns:wp="http://schemas.openxmlformats.org/drawingml/2006/wordprocessingDrawing" xmlns:w10="urn:schemas-microsoft-com:office:word" xmlns:w="http://schemas.openxmlformats.org/wordprocessingml/2006/main" xmlns:w14="http://schemas.microsoft.com/office/word/2010/wordml" xmlns:w15="http://schemas.microsoft.com/office/word/2012/wordml" xmlns:w16cex="http://schemas.microsoft.com/office/word/2018/wordml/cex" xmlns:w16cid="http://schemas.microsoft.com/office/word/2016/wordml/cid" xmlns:w16="http://schemas.microsoft.com/office/word/2018/wordml" xmlns:w16se="http://schemas.microsoft.com/office/word/2015/wordml/symex" xmlns:wpg="http://schemas.microsoft.com/office/word/2010/wordprocessingGroup" xmlns:wpi="http://schemas.microsoft.com/office/word/2010/wordprocessingInk" xmlns:wne="http://schemas.microsoft.com/office/word/2006/wordml" xmlns:wps="http://schemas.microsoft.com/office/word/2010/wordprocessingShape" mc:Ignorable="w14 w15 w16se w16cid w16 w16cex wp14">
   <w:p>
     <w:pPr>
       <w:pStyle w:val="Header"/>
@@ -1385,7 +1084,7 @@
 </file>
 
 <file path=word/numbering.xml><?xml version="1.0" encoding="utf-8"?>
-<w:numbering xmlns:wpc="http://schemas.microsoft.com/office/word/2010/wordprocessingCanvas" xmlns:cx="http://schemas.microsoft.com/office/drawing/2014/chartex" xmlns:cx1="http://schemas.microsoft.com/office/drawing/2015/9/8/chartex" xmlns:cx2="http://schemas.microsoft.com/office/drawing/2015/10/21/chartex" xmlns:cx3="http://schemas.microsoft.com/office/drawing/2016/5/9/chartex" xmlns:cx4="http://schemas.microsoft.com/office/drawing/2016/5/10/chartex" xmlns:cx5="http://schemas.microsoft.com/office/drawing/2016/5/11/chartex" xmlns:cx6="http://schemas.microsoft.com/office/drawing/2016/5/12/chartex" xmlns:cx7="http://schemas.microsoft.com/office/drawing/2016/5/13/chartex" xmlns:cx8="http://schemas.microsoft.com/office/drawing/2016/5/14/chartex" xmlns:mc="http://schemas.openxmlformats.org/markup-compatibility/2006" xmlns:aink="http://schemas.microsoft.com/office/drawing/2016/ink" xmlns:am3d="http://schemas.microsoft.com/office/drawing/2017/model3d" xmlns:o="urn:schemas-microsoft-com:office:office" xmlns:r="http://schemas.openxmlformats.org/officeDocument/2006/relationships" xmlns:m="http://schemas.openxmlformats.org/officeDocument/2006/math" xmlns:v="urn:schemas-microsoft-com:vml" xmlns:wp14="http://schemas.microsoft.com/office/word/2010/wordprocessingDrawing" xmlns:wp="http://schemas.openxmlformats.org/drawingml/2006/wordprocessingDrawing" xmlns:w10="urn:schemas-microsoft-com:office:word" xmlns:w="http://schemas.openxmlformats.org/wordprocessingml/2006/main" xmlns:w14="http://schemas.microsoft.com/office/word/2010/wordml" xmlns:w15="http://schemas.microsoft.com/office/word/2012/wordml" xmlns:w16cid="http://schemas.microsoft.com/office/word/2016/wordml/cid" xmlns:w16se="http://schemas.microsoft.com/office/word/2015/wordml/symex" xmlns:wpg="http://schemas.microsoft.com/office/word/2010/wordprocessingGroup" xmlns:wpi="http://schemas.microsoft.com/office/word/2010/wordprocessingInk" xmlns:wne="http://schemas.microsoft.com/office/word/2006/wordml" xmlns:wps="http://schemas.microsoft.com/office/word/2010/wordprocessingShape" mc:Ignorable="w14 w15 w16se w16cid wp14">
+<w:numbering xmlns:wpc="http://schemas.microsoft.com/office/word/2010/wordprocessingCanvas" xmlns:cx="http://schemas.microsoft.com/office/drawing/2014/chartex" xmlns:cx1="http://schemas.microsoft.com/office/drawing/2015/9/8/chartex" xmlns:cx2="http://schemas.microsoft.com/office/drawing/2015/10/21/chartex" xmlns:cx3="http://schemas.microsoft.com/office/drawing/2016/5/9/chartex" xmlns:cx4="http://schemas.microsoft.com/office/drawing/2016/5/10/chartex" xmlns:cx5="http://schemas.microsoft.com/office/drawing/2016/5/11/chartex" xmlns:cx6="http://schemas.microsoft.com/office/drawing/2016/5/12/chartex" xmlns:cx7="http://schemas.microsoft.com/office/drawing/2016/5/13/chartex" xmlns:cx8="http://schemas.microsoft.com/office/drawing/2016/5/14/chartex" xmlns:mc="http://schemas.openxmlformats.org/markup-compatibility/2006" xmlns:aink="http://schemas.microsoft.com/office/drawing/2016/ink" xmlns:am3d="http://schemas.microsoft.com/office/drawing/2017/model3d" xmlns:o="urn:schemas-microsoft-com:office:office" xmlns:r="http://schemas.openxmlformats.org/officeDocument/2006/relationships" xmlns:m="http://schemas.openxmlformats.org/officeDocument/2006/math" xmlns:v="urn:schemas-microsoft-com:vml" xmlns:wp14="http://schemas.microsoft.com/office/word/2010/wordprocessingDrawing" xmlns:wp="http://schemas.openxmlformats.org/drawingml/2006/wordprocessingDrawing" xmlns:w10="urn:schemas-microsoft-com:office:word" xmlns:w="http://schemas.openxmlformats.org/wordprocessingml/2006/main" xmlns:w14="http://schemas.microsoft.com/office/word/2010/wordml" xmlns:w15="http://schemas.microsoft.com/office/word/2012/wordml" xmlns:w16cex="http://schemas.microsoft.com/office/word/2018/wordml/cex" xmlns:w16cid="http://schemas.microsoft.com/office/word/2016/wordml/cid" xmlns:w16="http://schemas.microsoft.com/office/word/2018/wordml" xmlns:w16se="http://schemas.microsoft.com/office/word/2015/wordml/symex" xmlns:wpg="http://schemas.microsoft.com/office/word/2010/wordprocessingGroup" xmlns:wpi="http://schemas.microsoft.com/office/word/2010/wordprocessingInk" xmlns:wne="http://schemas.microsoft.com/office/word/2006/wordml" xmlns:wps="http://schemas.microsoft.com/office/word/2010/wordprocessingShape" mc:Ignorable="w14 w15 w16se w16cid w16 w16cex wp14">
   <w:abstractNum w:abstractNumId="0" w15:restartNumberingAfterBreak="0">
     <w:nsid w:val="FFFFFF7C"/>
     <w:multiLevelType w:val="singleLevel"/>
@@ -1891,7 +1590,7 @@
 </file>
 
 <file path=word/styles.xml><?xml version="1.0" encoding="utf-8"?>
-<w:styles xmlns:mc="http://schemas.openxmlformats.org/markup-compatibility/2006" xmlns:r="http://schemas.openxmlformats.org/officeDocument/2006/relationships" xmlns:w="http://schemas.openxmlformats.org/wordprocessingml/2006/main" xmlns:w14="http://schemas.microsoft.com/office/word/2010/wordml" xmlns:w15="http://schemas.microsoft.com/office/word/2012/wordml" xmlns:w16cid="http://schemas.microsoft.com/office/word/2016/wordml/cid" xmlns:w16se="http://schemas.microsoft.com/office/word/2015/wordml/symex" mc:Ignorable="w14 w15 w16se w16cid">
+<w:styles xmlns:mc="http://schemas.openxmlformats.org/markup-compatibility/2006" xmlns:r="http://schemas.openxmlformats.org/officeDocument/2006/relationships" xmlns:w="http://schemas.openxmlformats.org/wordprocessingml/2006/main" xmlns:w14="http://schemas.microsoft.com/office/word/2010/wordml" xmlns:w15="http://schemas.microsoft.com/office/word/2012/wordml" xmlns:w16cex="http://schemas.microsoft.com/office/word/2018/wordml/cex" xmlns:w16cid="http://schemas.microsoft.com/office/word/2016/wordml/cid" xmlns:w16="http://schemas.microsoft.com/office/word/2018/wordml" xmlns:w16se="http://schemas.microsoft.com/office/word/2015/wordml/symex" mc:Ignorable="w14 w15 w16se w16cid w16 w16cex">
   <w:docDefaults>
     <w:rPrDefault>
       <w:rPr>

</xml_diff>